<commit_message>
Post (colaborador, registos) a funcionar
Registos de viaturas a funcionar
</commit_message>
<xml_diff>
--- a/Documentação REST_ YFM.docx
+++ b/Documentação REST_ YFM.docx
@@ -1,6 +1,6 @@
 
 <file path=word/document.xml><?xml version="1.0" encoding="utf-8"?>
-<w:document xmlns:wpc="http://schemas.microsoft.com/office/word/2010/wordprocessingCanvas" xmlns:cx="http://schemas.microsoft.com/office/drawing/2014/chartex" xmlns:cx1="http://schemas.microsoft.com/office/drawing/2015/9/8/chartex" xmlns:cx2="http://schemas.microsoft.com/office/drawing/2015/10/21/chartex" xmlns:cx3="http://schemas.microsoft.com/office/drawing/2016/5/9/chartex" xmlns:cx4="http://schemas.microsoft.com/office/drawing/2016/5/10/chartex" xmlns:cx5="http://schemas.microsoft.com/office/drawing/2016/5/11/chartex" xmlns:cx6="http://schemas.microsoft.com/office/drawing/2016/5/12/chartex" xmlns:cx7="http://schemas.microsoft.com/office/drawing/2016/5/13/chartex" xmlns:cx8="http://schemas.microsoft.com/office/drawing/2016/5/14/chartex" xmlns:mc="http://schemas.openxmlformats.org/markup-compatibility/2006" xmlns:aink="http://schemas.microsoft.com/office/drawing/2016/ink" xmlns:am3d="http://schemas.microsoft.com/office/drawing/2017/model3d" xmlns:o="urn:schemas-microsoft-com:office:office" xmlns:r="http://schemas.openxmlformats.org/officeDocument/2006/relationships" xmlns:m="http://schemas.openxmlformats.org/officeDocument/2006/math" xmlns:v="urn:schemas-microsoft-com:vml" xmlns:wp14="http://schemas.microsoft.com/office/word/2010/wordprocessingDrawing" xmlns:wp="http://schemas.openxmlformats.org/drawingml/2006/wordprocessingDrawing" xmlns:w10="urn:schemas-microsoft-com:office:word" xmlns:w="http://schemas.openxmlformats.org/wordprocessingml/2006/main" xmlns:w14="http://schemas.microsoft.com/office/word/2010/wordml" xmlns:w15="http://schemas.microsoft.com/office/word/2012/wordml" xmlns:w16cex="http://schemas.microsoft.com/office/word/2018/wordml/cex" xmlns:w16cid="http://schemas.microsoft.com/office/word/2016/wordml/cid" xmlns:w16="http://schemas.microsoft.com/office/word/2018/wordml" xmlns:w16sdtdh="http://schemas.microsoft.com/office/word/2020/wordml/sdtdatahash" xmlns:w16se="http://schemas.microsoft.com/office/word/2015/wordml/symex" xmlns:wpg="http://schemas.microsoft.com/office/word/2010/wordprocessingGroup" xmlns:wpi="http://schemas.microsoft.com/office/word/2010/wordprocessingInk" xmlns:wne="http://schemas.microsoft.com/office/word/2006/wordml" xmlns:wps="http://schemas.microsoft.com/office/word/2010/wordprocessingShape" mc:Ignorable="w14 w15 w16se w16cid w16 w16cex w16sdtdh wp14">
+<w:document xmlns:wpc="http://schemas.microsoft.com/office/word/2010/wordprocessingCanvas" xmlns:cx="http://schemas.microsoft.com/office/drawing/2014/chartex" xmlns:cx1="http://schemas.microsoft.com/office/drawing/2015/9/8/chartex" xmlns:cx2="http://schemas.microsoft.com/office/drawing/2015/10/21/chartex" xmlns:cx3="http://schemas.microsoft.com/office/drawing/2016/5/9/chartex" xmlns:cx4="http://schemas.microsoft.com/office/drawing/2016/5/10/chartex" xmlns:cx5="http://schemas.microsoft.com/office/drawing/2016/5/11/chartex" xmlns:cx6="http://schemas.microsoft.com/office/drawing/2016/5/12/chartex" xmlns:cx7="http://schemas.microsoft.com/office/drawing/2016/5/13/chartex" xmlns:cx8="http://schemas.microsoft.com/office/drawing/2016/5/14/chartex" xmlns:mc="http://schemas.openxmlformats.org/markup-compatibility/2006" xmlns:aink="http://schemas.microsoft.com/office/drawing/2016/ink" xmlns:am3d="http://schemas.microsoft.com/office/drawing/2017/model3d" xmlns:o="urn:schemas-microsoft-com:office:office" xmlns:r="http://schemas.openxmlformats.org/officeDocument/2006/relationships" xmlns:m="http://schemas.openxmlformats.org/officeDocument/2006/math" xmlns:v="urn:schemas-microsoft-com:vml" xmlns:wp14="http://schemas.microsoft.com/office/word/2010/wordprocessingDrawing" xmlns:wp="http://schemas.openxmlformats.org/drawingml/2006/wordprocessingDrawing" xmlns:w10="urn:schemas-microsoft-com:office:word" xmlns:w="http://schemas.openxmlformats.org/wordprocessingml/2006/main" xmlns:w14="http://schemas.microsoft.com/office/word/2010/wordml" xmlns:w15="http://schemas.microsoft.com/office/word/2012/wordml" xmlns:w16cex="http://schemas.microsoft.com/office/word/2018/wordml/cex" xmlns:w16cid="http://schemas.microsoft.com/office/word/2016/wordml/cid" xmlns:w16="http://schemas.microsoft.com/office/word/2018/wordml" xmlns:w16se="http://schemas.microsoft.com/office/word/2015/wordml/symex" xmlns:wpg="http://schemas.microsoft.com/office/word/2010/wordprocessingGroup" xmlns:wpi="http://schemas.microsoft.com/office/word/2010/wordprocessingInk" xmlns:wne="http://schemas.microsoft.com/office/word/2006/wordml" xmlns:wps="http://schemas.microsoft.com/office/word/2010/wordprocessingShape" mc:Ignorable="w14 w15 w16se w16cid w16 w16cex wp14">
   <w:body>
     <w:tbl>
       <w:tblPr>
@@ -810,6 +810,8 @@
             <w:proofErr w:type="spellStart"/>
             <w:r>
               <w:rPr>
+                <w:b/>
+                <w:bCs/>
                 <w:lang w:val="pt-PT"/>
               </w:rPr>
               <w:t>get</w:t>
@@ -1066,21 +1068,6 @@
               <w:t>guarda o ID. Caso o username e palavra-passe seja válido, guarda o ID e devolve os dados do colaborador correspondente.</w:t>
             </w:r>
           </w:p>
-          <w:p>
-            <w:pPr>
-              <w:widowControl w:val="0"/>
-              <w:spacing w:line="240" w:lineRule="auto"/>
-              <w:rPr>
-                <w:lang w:val="pt-PT"/>
-              </w:rPr>
-            </w:pPr>
-            <w:r>
-              <w:rPr>
-                <w:lang w:val="pt-PT"/>
-              </w:rPr>
-              <w:t>O artista tem de já existir</w:t>
-            </w:r>
-          </w:p>
         </w:tc>
       </w:tr>
       <w:tr>
@@ -1350,6 +1337,4117 @@
         </w:rPr>
       </w:pPr>
     </w:p>
+    <w:p>
+      <w:pPr>
+        <w:rPr>
+          <w:lang w:val="pt-PT"/>
+        </w:rPr>
+      </w:pPr>
+    </w:p>
+    <w:p>
+      <w:pPr>
+        <w:rPr>
+          <w:lang w:val="pt-PT"/>
+        </w:rPr>
+      </w:pPr>
+    </w:p>
+    <w:p>
+      <w:pPr>
+        <w:rPr>
+          <w:lang w:val="pt-PT"/>
+        </w:rPr>
+      </w:pPr>
+    </w:p>
+    <w:p>
+      <w:pPr>
+        <w:rPr>
+          <w:lang w:val="pt-PT"/>
+        </w:rPr>
+      </w:pPr>
+    </w:p>
+    <w:p>
+      <w:pPr>
+        <w:rPr>
+          <w:lang w:val="pt-PT"/>
+        </w:rPr>
+      </w:pPr>
+    </w:p>
+    <w:p>
+      <w:pPr>
+        <w:rPr>
+          <w:lang w:val="pt-PT"/>
+        </w:rPr>
+      </w:pPr>
+    </w:p>
+    <w:p>
+      <w:pPr>
+        <w:rPr>
+          <w:lang w:val="pt-PT"/>
+        </w:rPr>
+      </w:pPr>
+    </w:p>
+    <w:p>
+      <w:pPr>
+        <w:rPr>
+          <w:lang w:val="pt-PT"/>
+        </w:rPr>
+      </w:pPr>
+    </w:p>
+    <w:p>
+      <w:pPr>
+        <w:rPr>
+          <w:lang w:val="pt-PT"/>
+        </w:rPr>
+      </w:pPr>
+    </w:p>
+    <w:p>
+      <w:pPr>
+        <w:rPr>
+          <w:lang w:val="pt-PT"/>
+        </w:rPr>
+      </w:pPr>
+    </w:p>
+    <w:p>
+      <w:pPr>
+        <w:rPr>
+          <w:lang w:val="pt-PT"/>
+        </w:rPr>
+      </w:pPr>
+    </w:p>
+    <w:p>
+      <w:pPr>
+        <w:rPr>
+          <w:lang w:val="pt-PT"/>
+        </w:rPr>
+      </w:pPr>
+    </w:p>
+    <w:p>
+      <w:pPr>
+        <w:rPr>
+          <w:lang w:val="pt-PT"/>
+        </w:rPr>
+      </w:pPr>
+    </w:p>
+    <w:p>
+      <w:pPr>
+        <w:rPr>
+          <w:lang w:val="pt-PT"/>
+        </w:rPr>
+      </w:pPr>
+    </w:p>
+    <w:p>
+      <w:pPr>
+        <w:rPr>
+          <w:lang w:val="pt-PT"/>
+        </w:rPr>
+      </w:pPr>
+    </w:p>
+    <w:p>
+      <w:pPr>
+        <w:rPr>
+          <w:lang w:val="pt-PT"/>
+        </w:rPr>
+      </w:pPr>
+    </w:p>
+    <w:tbl>
+      <w:tblPr>
+        <w:tblStyle w:val="a1"/>
+        <w:tblpPr w:leftFromText="141" w:rightFromText="141" w:horzAnchor="margin" w:tblpY="-9015"/>
+        <w:tblW w:w="9360" w:type="dxa"/>
+        <w:tblInd w:w="0" w:type="dxa"/>
+        <w:tblBorders>
+          <w:top w:val="single" w:sz="8" w:space="0" w:color="000000"/>
+          <w:left w:val="single" w:sz="8" w:space="0" w:color="000000"/>
+          <w:bottom w:val="single" w:sz="8" w:space="0" w:color="000000"/>
+          <w:right w:val="single" w:sz="8" w:space="0" w:color="000000"/>
+          <w:insideH w:val="single" w:sz="8" w:space="0" w:color="000000"/>
+          <w:insideV w:val="single" w:sz="8" w:space="0" w:color="000000"/>
+        </w:tblBorders>
+        <w:tblLayout w:type="fixed"/>
+        <w:tblLook w:val="0600" w:firstRow="0" w:lastRow="0" w:firstColumn="0" w:lastColumn="0" w:noHBand="1" w:noVBand="1"/>
+      </w:tblPr>
+      <w:tblGrid>
+        <w:gridCol w:w="9360"/>
+      </w:tblGrid>
+      <w:tr>
+        <w:tc>
+          <w:tcPr>
+            <w:tcW w:w="9360" w:type="dxa"/>
+            <w:shd w:val="clear" w:color="auto" w:fill="auto"/>
+            <w:tcMar>
+              <w:top w:w="100" w:type="dxa"/>
+              <w:left w:w="100" w:type="dxa"/>
+              <w:bottom w:w="100" w:type="dxa"/>
+              <w:right w:w="100" w:type="dxa"/>
+            </w:tcMar>
+          </w:tcPr>
+          <w:p>
+            <w:pPr>
+              <w:widowControl w:val="0"/>
+              <w:spacing w:line="240" w:lineRule="auto"/>
+              <w:rPr>
+                <w:b/>
+                <w:bCs/>
+                <w:lang w:val="pt-PT"/>
+              </w:rPr>
+            </w:pPr>
+            <w:r>
+              <w:rPr>
+                <w:b/>
+                <w:bCs/>
+                <w:lang w:val="pt-PT"/>
+              </w:rPr>
+              <w:t>Recebe a informação do colaborador e qual a sua empresa</w:t>
+            </w:r>
+          </w:p>
+          <w:p>
+            <w:pPr>
+              <w:widowControl w:val="0"/>
+              <w:spacing w:line="240" w:lineRule="auto"/>
+              <w:rPr>
+                <w:lang w:val="pt-PT"/>
+              </w:rPr>
+            </w:pPr>
+            <w:r>
+              <w:rPr>
+                <w:lang w:val="pt-PT"/>
+              </w:rPr>
+              <w:t>Regista um novo colaborador á base de dados</w:t>
+            </w:r>
+          </w:p>
+        </w:tc>
+      </w:tr>
+      <w:tr>
+        <w:trPr>
+          <w:trHeight w:val="420"/>
+        </w:trPr>
+        <w:tc>
+          <w:tcPr>
+            <w:tcW w:w="9360" w:type="dxa"/>
+            <w:shd w:val="clear" w:color="auto" w:fill="auto"/>
+            <w:tcMar>
+              <w:top w:w="100" w:type="dxa"/>
+              <w:left w:w="100" w:type="dxa"/>
+              <w:bottom w:w="100" w:type="dxa"/>
+              <w:right w:w="100" w:type="dxa"/>
+            </w:tcMar>
+          </w:tcPr>
+          <w:p>
+            <w:pPr>
+              <w:widowControl w:val="0"/>
+              <w:spacing w:line="240" w:lineRule="auto"/>
+              <w:rPr>
+                <w:lang w:val="pt-PT"/>
+              </w:rPr>
+            </w:pPr>
+            <w:r>
+              <w:rPr>
+                <w:lang w:val="pt-PT"/>
+              </w:rPr>
+              <w:t>Url: /api/colaboradores/ (</w:t>
+            </w:r>
+            <w:proofErr w:type="spellStart"/>
+            <w:r>
+              <w:rPr>
+                <w:b/>
+                <w:bCs/>
+                <w:lang w:val="pt-PT"/>
+              </w:rPr>
+              <w:t>post</w:t>
+            </w:r>
+            <w:proofErr w:type="spellEnd"/>
+            <w:r>
+              <w:rPr>
+                <w:lang w:val="pt-PT"/>
+              </w:rPr>
+              <w:t>)</w:t>
+            </w:r>
+          </w:p>
+        </w:tc>
+      </w:tr>
+      <w:tr>
+        <w:tc>
+          <w:tcPr>
+            <w:tcW w:w="9360" w:type="dxa"/>
+            <w:shd w:val="clear" w:color="auto" w:fill="auto"/>
+            <w:tcMar>
+              <w:top w:w="100" w:type="dxa"/>
+              <w:left w:w="100" w:type="dxa"/>
+              <w:bottom w:w="100" w:type="dxa"/>
+              <w:right w:w="100" w:type="dxa"/>
+            </w:tcMar>
+          </w:tcPr>
+          <w:p>
+            <w:pPr>
+              <w:pStyle w:val="HTMLpr-formatado"/>
+            </w:pPr>
+            <w:r>
+              <w:t xml:space="preserve">Dados: </w:t>
+            </w:r>
+          </w:p>
+          <w:p>
+            <w:pPr>
+              <w:shd w:val="clear" w:color="auto" w:fill="FFFFFE"/>
+              <w:spacing w:line="270" w:lineRule="atLeast"/>
+              <w:rPr>
+                <w:rFonts w:ascii="Courier New" w:eastAsia="Times New Roman" w:hAnsi="Courier New" w:cs="Courier New"/>
+                <w:color w:val="000000"/>
+                <w:sz w:val="18"/>
+                <w:szCs w:val="18"/>
+                <w:lang w:val="pt-PT"/>
+              </w:rPr>
+            </w:pPr>
+            <w:r>
+              <w:rPr>
+                <w:rFonts w:ascii="Courier New" w:eastAsia="Times New Roman" w:hAnsi="Courier New" w:cs="Courier New"/>
+                <w:color w:val="000000"/>
+                <w:sz w:val="18"/>
+                <w:szCs w:val="18"/>
+                <w:lang w:val="pt-PT"/>
+              </w:rPr>
+              <w:t>{</w:t>
+            </w:r>
+          </w:p>
+          <w:p>
+            <w:pPr>
+              <w:shd w:val="clear" w:color="auto" w:fill="FFFFFE"/>
+              <w:spacing w:line="270" w:lineRule="atLeast"/>
+              <w:rPr>
+                <w:rFonts w:ascii="Courier New" w:eastAsia="Times New Roman" w:hAnsi="Courier New" w:cs="Courier New"/>
+                <w:color w:val="000000"/>
+                <w:sz w:val="18"/>
+                <w:szCs w:val="18"/>
+                <w:lang w:val="pt-PT"/>
+              </w:rPr>
+            </w:pPr>
+            <w:r>
+              <w:rPr>
+                <w:rFonts w:ascii="Courier New" w:eastAsia="Times New Roman" w:hAnsi="Courier New" w:cs="Courier New"/>
+                <w:color w:val="000000"/>
+                <w:sz w:val="18"/>
+                <w:szCs w:val="18"/>
+                <w:lang w:val="pt-PT"/>
+              </w:rPr>
+              <w:t>        </w:t>
+            </w:r>
+            <w:r>
+              <w:rPr>
+                <w:rFonts w:ascii="Courier New" w:eastAsia="Times New Roman" w:hAnsi="Courier New" w:cs="Courier New"/>
+                <w:color w:val="A31515"/>
+                <w:sz w:val="18"/>
+                <w:szCs w:val="18"/>
+                <w:lang w:val="pt-PT"/>
+              </w:rPr>
+              <w:t>"</w:t>
+            </w:r>
+            <w:proofErr w:type="spellStart"/>
+            <w:r>
+              <w:rPr>
+                <w:rFonts w:ascii="Courier New" w:eastAsia="Times New Roman" w:hAnsi="Courier New" w:cs="Courier New"/>
+                <w:color w:val="A31515"/>
+                <w:sz w:val="18"/>
+                <w:szCs w:val="18"/>
+                <w:lang w:val="pt-PT"/>
+              </w:rPr>
+              <w:t>empresaId</w:t>
+            </w:r>
+            <w:proofErr w:type="spellEnd"/>
+            <w:r>
+              <w:rPr>
+                <w:rFonts w:ascii="Courier New" w:eastAsia="Times New Roman" w:hAnsi="Courier New" w:cs="Courier New"/>
+                <w:color w:val="A31515"/>
+                <w:sz w:val="18"/>
+                <w:szCs w:val="18"/>
+                <w:lang w:val="pt-PT"/>
+              </w:rPr>
+              <w:t>"</w:t>
+            </w:r>
+            <w:r>
+              <w:rPr>
+                <w:rFonts w:ascii="Courier New" w:eastAsia="Times New Roman" w:hAnsi="Courier New" w:cs="Courier New"/>
+                <w:color w:val="000000"/>
+                <w:sz w:val="18"/>
+                <w:szCs w:val="18"/>
+                <w:lang w:val="pt-PT"/>
+              </w:rPr>
+              <w:t>: </w:t>
+            </w:r>
+            <w:r>
+              <w:rPr>
+                <w:rFonts w:ascii="Courier New" w:eastAsia="Times New Roman" w:hAnsi="Courier New" w:cs="Courier New"/>
+                <w:color w:val="098658"/>
+                <w:sz w:val="18"/>
+                <w:szCs w:val="18"/>
+                <w:lang w:val="pt-PT"/>
+              </w:rPr>
+              <w:t>6</w:t>
+            </w:r>
+            <w:r>
+              <w:rPr>
+                <w:rFonts w:ascii="Courier New" w:eastAsia="Times New Roman" w:hAnsi="Courier New" w:cs="Courier New"/>
+                <w:color w:val="000000"/>
+                <w:sz w:val="18"/>
+                <w:szCs w:val="18"/>
+                <w:lang w:val="pt-PT"/>
+              </w:rPr>
+              <w:t>,</w:t>
+            </w:r>
+          </w:p>
+          <w:p>
+            <w:pPr>
+              <w:shd w:val="clear" w:color="auto" w:fill="FFFFFE"/>
+              <w:spacing w:line="270" w:lineRule="atLeast"/>
+              <w:rPr>
+                <w:rFonts w:ascii="Courier New" w:eastAsia="Times New Roman" w:hAnsi="Courier New" w:cs="Courier New"/>
+                <w:color w:val="000000"/>
+                <w:sz w:val="18"/>
+                <w:szCs w:val="18"/>
+                <w:lang w:val="pt-PT"/>
+              </w:rPr>
+            </w:pPr>
+            <w:r>
+              <w:rPr>
+                <w:rFonts w:ascii="Courier New" w:eastAsia="Times New Roman" w:hAnsi="Courier New" w:cs="Courier New"/>
+                <w:color w:val="000000"/>
+                <w:sz w:val="18"/>
+                <w:szCs w:val="18"/>
+                <w:lang w:val="pt-PT"/>
+              </w:rPr>
+              <w:t>        </w:t>
+            </w:r>
+            <w:r>
+              <w:rPr>
+                <w:rFonts w:ascii="Courier New" w:eastAsia="Times New Roman" w:hAnsi="Courier New" w:cs="Courier New"/>
+                <w:color w:val="A31515"/>
+                <w:sz w:val="18"/>
+                <w:szCs w:val="18"/>
+                <w:lang w:val="pt-PT"/>
+              </w:rPr>
+              <w:t>"</w:t>
+            </w:r>
+            <w:proofErr w:type="spellStart"/>
+            <w:r>
+              <w:rPr>
+                <w:rFonts w:ascii="Courier New" w:eastAsia="Times New Roman" w:hAnsi="Courier New" w:cs="Courier New"/>
+                <w:color w:val="A31515"/>
+                <w:sz w:val="18"/>
+                <w:szCs w:val="18"/>
+                <w:lang w:val="pt-PT"/>
+              </w:rPr>
+              <w:t>name</w:t>
+            </w:r>
+            <w:proofErr w:type="spellEnd"/>
+            <w:r>
+              <w:rPr>
+                <w:rFonts w:ascii="Courier New" w:eastAsia="Times New Roman" w:hAnsi="Courier New" w:cs="Courier New"/>
+                <w:color w:val="A31515"/>
+                <w:sz w:val="18"/>
+                <w:szCs w:val="18"/>
+                <w:lang w:val="pt-PT"/>
+              </w:rPr>
+              <w:t>"</w:t>
+            </w:r>
+            <w:r>
+              <w:rPr>
+                <w:rFonts w:ascii="Courier New" w:eastAsia="Times New Roman" w:hAnsi="Courier New" w:cs="Courier New"/>
+                <w:color w:val="000000"/>
+                <w:sz w:val="18"/>
+                <w:szCs w:val="18"/>
+                <w:lang w:val="pt-PT"/>
+              </w:rPr>
+              <w:t>: </w:t>
+            </w:r>
+            <w:r>
+              <w:rPr>
+                <w:rFonts w:ascii="Courier New" w:eastAsia="Times New Roman" w:hAnsi="Courier New" w:cs="Courier New"/>
+                <w:color w:val="0451A5"/>
+                <w:sz w:val="18"/>
+                <w:szCs w:val="18"/>
+                <w:lang w:val="pt-PT"/>
+              </w:rPr>
+              <w:t>"</w:t>
+            </w:r>
+            <w:proofErr w:type="spellStart"/>
+            <w:r>
+              <w:rPr>
+                <w:rFonts w:ascii="Courier New" w:eastAsia="Times New Roman" w:hAnsi="Courier New" w:cs="Courier New"/>
+                <w:color w:val="0451A5"/>
+                <w:sz w:val="18"/>
+                <w:szCs w:val="18"/>
+                <w:lang w:val="pt-PT"/>
+              </w:rPr>
+              <w:t>Franscisco</w:t>
+            </w:r>
+            <w:proofErr w:type="spellEnd"/>
+            <w:r>
+              <w:rPr>
+                <w:rFonts w:ascii="Courier New" w:eastAsia="Times New Roman" w:hAnsi="Courier New" w:cs="Courier New"/>
+                <w:color w:val="0451A5"/>
+                <w:sz w:val="18"/>
+                <w:szCs w:val="18"/>
+                <w:lang w:val="pt-PT"/>
+              </w:rPr>
+              <w:t> Freitas"</w:t>
+            </w:r>
+            <w:r>
+              <w:rPr>
+                <w:rFonts w:ascii="Courier New" w:eastAsia="Times New Roman" w:hAnsi="Courier New" w:cs="Courier New"/>
+                <w:color w:val="000000"/>
+                <w:sz w:val="18"/>
+                <w:szCs w:val="18"/>
+                <w:lang w:val="pt-PT"/>
+              </w:rPr>
+              <w:t>,</w:t>
+            </w:r>
+          </w:p>
+          <w:p>
+            <w:pPr>
+              <w:shd w:val="clear" w:color="auto" w:fill="FFFFFE"/>
+              <w:spacing w:line="270" w:lineRule="atLeast"/>
+              <w:rPr>
+                <w:rFonts w:ascii="Courier New" w:eastAsia="Times New Roman" w:hAnsi="Courier New" w:cs="Courier New"/>
+                <w:color w:val="000000"/>
+                <w:sz w:val="18"/>
+                <w:szCs w:val="18"/>
+                <w:lang w:val="pt-PT"/>
+              </w:rPr>
+            </w:pPr>
+            <w:r>
+              <w:rPr>
+                <w:rFonts w:ascii="Courier New" w:eastAsia="Times New Roman" w:hAnsi="Courier New" w:cs="Courier New"/>
+                <w:color w:val="000000"/>
+                <w:sz w:val="18"/>
+                <w:szCs w:val="18"/>
+                <w:lang w:val="pt-PT"/>
+              </w:rPr>
+              <w:t>        </w:t>
+            </w:r>
+            <w:r>
+              <w:rPr>
+                <w:rFonts w:ascii="Courier New" w:eastAsia="Times New Roman" w:hAnsi="Courier New" w:cs="Courier New"/>
+                <w:color w:val="A31515"/>
+                <w:sz w:val="18"/>
+                <w:szCs w:val="18"/>
+                <w:lang w:val="pt-PT"/>
+              </w:rPr>
+              <w:t>"mail"</w:t>
+            </w:r>
+            <w:r>
+              <w:rPr>
+                <w:rFonts w:ascii="Courier New" w:eastAsia="Times New Roman" w:hAnsi="Courier New" w:cs="Courier New"/>
+                <w:color w:val="000000"/>
+                <w:sz w:val="18"/>
+                <w:szCs w:val="18"/>
+                <w:lang w:val="pt-PT"/>
+              </w:rPr>
+              <w:t>: </w:t>
+            </w:r>
+            <w:r>
+              <w:rPr>
+                <w:rFonts w:ascii="Courier New" w:eastAsia="Times New Roman" w:hAnsi="Courier New" w:cs="Courier New"/>
+                <w:color w:val="0451A5"/>
+                <w:sz w:val="18"/>
+                <w:szCs w:val="18"/>
+                <w:lang w:val="pt-PT"/>
+              </w:rPr>
+              <w:t>"ffreitas@gmail.com"</w:t>
+            </w:r>
+            <w:r>
+              <w:rPr>
+                <w:rFonts w:ascii="Courier New" w:eastAsia="Times New Roman" w:hAnsi="Courier New" w:cs="Courier New"/>
+                <w:color w:val="000000"/>
+                <w:sz w:val="18"/>
+                <w:szCs w:val="18"/>
+                <w:lang w:val="pt-PT"/>
+              </w:rPr>
+              <w:t>,</w:t>
+            </w:r>
+          </w:p>
+          <w:p>
+            <w:pPr>
+              <w:shd w:val="clear" w:color="auto" w:fill="FFFFFE"/>
+              <w:spacing w:line="270" w:lineRule="atLeast"/>
+              <w:rPr>
+                <w:rFonts w:ascii="Courier New" w:eastAsia="Times New Roman" w:hAnsi="Courier New" w:cs="Courier New"/>
+                <w:color w:val="000000"/>
+                <w:sz w:val="18"/>
+                <w:szCs w:val="18"/>
+                <w:lang w:val="pt-PT"/>
+              </w:rPr>
+            </w:pPr>
+            <w:r>
+              <w:rPr>
+                <w:rFonts w:ascii="Courier New" w:eastAsia="Times New Roman" w:hAnsi="Courier New" w:cs="Courier New"/>
+                <w:color w:val="000000"/>
+                <w:sz w:val="18"/>
+                <w:szCs w:val="18"/>
+                <w:lang w:val="pt-PT"/>
+              </w:rPr>
+              <w:t>        </w:t>
+            </w:r>
+            <w:r>
+              <w:rPr>
+                <w:rFonts w:ascii="Courier New" w:eastAsia="Times New Roman" w:hAnsi="Courier New" w:cs="Courier New"/>
+                <w:color w:val="A31515"/>
+                <w:sz w:val="18"/>
+                <w:szCs w:val="18"/>
+                <w:lang w:val="pt-PT"/>
+              </w:rPr>
+              <w:t>"</w:t>
+            </w:r>
+            <w:proofErr w:type="spellStart"/>
+            <w:r>
+              <w:rPr>
+                <w:rFonts w:ascii="Courier New" w:eastAsia="Times New Roman" w:hAnsi="Courier New" w:cs="Courier New"/>
+                <w:color w:val="A31515"/>
+                <w:sz w:val="18"/>
+                <w:szCs w:val="18"/>
+                <w:lang w:val="pt-PT"/>
+              </w:rPr>
+              <w:t>contact</w:t>
+            </w:r>
+            <w:proofErr w:type="spellEnd"/>
+            <w:r>
+              <w:rPr>
+                <w:rFonts w:ascii="Courier New" w:eastAsia="Times New Roman" w:hAnsi="Courier New" w:cs="Courier New"/>
+                <w:color w:val="A31515"/>
+                <w:sz w:val="18"/>
+                <w:szCs w:val="18"/>
+                <w:lang w:val="pt-PT"/>
+              </w:rPr>
+              <w:t>"</w:t>
+            </w:r>
+            <w:r>
+              <w:rPr>
+                <w:rFonts w:ascii="Courier New" w:eastAsia="Times New Roman" w:hAnsi="Courier New" w:cs="Courier New"/>
+                <w:color w:val="000000"/>
+                <w:sz w:val="18"/>
+                <w:szCs w:val="18"/>
+                <w:lang w:val="pt-PT"/>
+              </w:rPr>
+              <w:t>: </w:t>
+            </w:r>
+            <w:r>
+              <w:rPr>
+                <w:rFonts w:ascii="Courier New" w:eastAsia="Times New Roman" w:hAnsi="Courier New" w:cs="Courier New"/>
+                <w:color w:val="0451A5"/>
+                <w:sz w:val="18"/>
+                <w:szCs w:val="18"/>
+                <w:lang w:val="pt-PT"/>
+              </w:rPr>
+              <w:t>"924935911"</w:t>
+            </w:r>
+            <w:r>
+              <w:rPr>
+                <w:rFonts w:ascii="Courier New" w:eastAsia="Times New Roman" w:hAnsi="Courier New" w:cs="Courier New"/>
+                <w:color w:val="000000"/>
+                <w:sz w:val="18"/>
+                <w:szCs w:val="18"/>
+                <w:lang w:val="pt-PT"/>
+              </w:rPr>
+              <w:t>,</w:t>
+            </w:r>
+          </w:p>
+          <w:p>
+            <w:pPr>
+              <w:shd w:val="clear" w:color="auto" w:fill="FFFFFE"/>
+              <w:spacing w:line="270" w:lineRule="atLeast"/>
+              <w:rPr>
+                <w:rFonts w:ascii="Courier New" w:eastAsia="Times New Roman" w:hAnsi="Courier New" w:cs="Courier New"/>
+                <w:color w:val="000000"/>
+                <w:sz w:val="18"/>
+                <w:szCs w:val="18"/>
+                <w:lang w:val="pt-PT"/>
+              </w:rPr>
+            </w:pPr>
+            <w:r>
+              <w:rPr>
+                <w:rFonts w:ascii="Courier New" w:eastAsia="Times New Roman" w:hAnsi="Courier New" w:cs="Courier New"/>
+                <w:color w:val="000000"/>
+                <w:sz w:val="18"/>
+                <w:szCs w:val="18"/>
+                <w:lang w:val="pt-PT"/>
+              </w:rPr>
+              <w:t>        </w:t>
+            </w:r>
+            <w:r>
+              <w:rPr>
+                <w:rFonts w:ascii="Courier New" w:eastAsia="Times New Roman" w:hAnsi="Courier New" w:cs="Courier New"/>
+                <w:color w:val="A31515"/>
+                <w:sz w:val="18"/>
+                <w:szCs w:val="18"/>
+                <w:lang w:val="pt-PT"/>
+              </w:rPr>
+              <w:t>"</w:t>
+            </w:r>
+            <w:proofErr w:type="spellStart"/>
+            <w:r>
+              <w:rPr>
+                <w:rFonts w:ascii="Courier New" w:eastAsia="Times New Roman" w:hAnsi="Courier New" w:cs="Courier New"/>
+                <w:color w:val="A31515"/>
+                <w:sz w:val="18"/>
+                <w:szCs w:val="18"/>
+                <w:lang w:val="pt-PT"/>
+              </w:rPr>
+              <w:t>address</w:t>
+            </w:r>
+            <w:proofErr w:type="spellEnd"/>
+            <w:r>
+              <w:rPr>
+                <w:rFonts w:ascii="Courier New" w:eastAsia="Times New Roman" w:hAnsi="Courier New" w:cs="Courier New"/>
+                <w:color w:val="A31515"/>
+                <w:sz w:val="18"/>
+                <w:szCs w:val="18"/>
+                <w:lang w:val="pt-PT"/>
+              </w:rPr>
+              <w:t>"</w:t>
+            </w:r>
+            <w:r>
+              <w:rPr>
+                <w:rFonts w:ascii="Courier New" w:eastAsia="Times New Roman" w:hAnsi="Courier New" w:cs="Courier New"/>
+                <w:color w:val="000000"/>
+                <w:sz w:val="18"/>
+                <w:szCs w:val="18"/>
+                <w:lang w:val="pt-PT"/>
+              </w:rPr>
+              <w:t>: </w:t>
+            </w:r>
+            <w:r>
+              <w:rPr>
+                <w:rFonts w:ascii="Courier New" w:eastAsia="Times New Roman" w:hAnsi="Courier New" w:cs="Courier New"/>
+                <w:color w:val="0451A5"/>
+                <w:sz w:val="18"/>
+                <w:szCs w:val="18"/>
+                <w:lang w:val="pt-PT"/>
+              </w:rPr>
+              <w:t>"Rua </w:t>
+            </w:r>
+            <w:proofErr w:type="spellStart"/>
+            <w:r>
+              <w:rPr>
+                <w:rFonts w:ascii="Courier New" w:eastAsia="Times New Roman" w:hAnsi="Courier New" w:cs="Courier New"/>
+                <w:color w:val="0451A5"/>
+                <w:sz w:val="18"/>
+                <w:szCs w:val="18"/>
+                <w:lang w:val="pt-PT"/>
+              </w:rPr>
+              <w:t>Vitor</w:t>
+            </w:r>
+            <w:proofErr w:type="spellEnd"/>
+            <w:r>
+              <w:rPr>
+                <w:rFonts w:ascii="Courier New" w:eastAsia="Times New Roman" w:hAnsi="Courier New" w:cs="Courier New"/>
+                <w:color w:val="0451A5"/>
+                <w:sz w:val="18"/>
+                <w:szCs w:val="18"/>
+                <w:lang w:val="pt-PT"/>
+              </w:rPr>
+              <w:t> Frederico nº173"</w:t>
+            </w:r>
+            <w:r>
+              <w:rPr>
+                <w:rFonts w:ascii="Courier New" w:eastAsia="Times New Roman" w:hAnsi="Courier New" w:cs="Courier New"/>
+                <w:color w:val="000000"/>
+                <w:sz w:val="18"/>
+                <w:szCs w:val="18"/>
+                <w:lang w:val="pt-PT"/>
+              </w:rPr>
+              <w:t>,</w:t>
+            </w:r>
+          </w:p>
+          <w:p>
+            <w:pPr>
+              <w:shd w:val="clear" w:color="auto" w:fill="FFFFFE"/>
+              <w:spacing w:line="270" w:lineRule="atLeast"/>
+              <w:rPr>
+                <w:rFonts w:ascii="Courier New" w:eastAsia="Times New Roman" w:hAnsi="Courier New" w:cs="Courier New"/>
+                <w:color w:val="000000"/>
+                <w:sz w:val="18"/>
+                <w:szCs w:val="18"/>
+                <w:lang w:val="pt-PT"/>
+              </w:rPr>
+            </w:pPr>
+            <w:r>
+              <w:rPr>
+                <w:rFonts w:ascii="Courier New" w:eastAsia="Times New Roman" w:hAnsi="Courier New" w:cs="Courier New"/>
+                <w:color w:val="000000"/>
+                <w:sz w:val="18"/>
+                <w:szCs w:val="18"/>
+                <w:lang w:val="pt-PT"/>
+              </w:rPr>
+              <w:t>        </w:t>
+            </w:r>
+            <w:r>
+              <w:rPr>
+                <w:rFonts w:ascii="Courier New" w:eastAsia="Times New Roman" w:hAnsi="Courier New" w:cs="Courier New"/>
+                <w:color w:val="A31515"/>
+                <w:sz w:val="18"/>
+                <w:szCs w:val="18"/>
+                <w:lang w:val="pt-PT"/>
+              </w:rPr>
+              <w:t>"local"</w:t>
+            </w:r>
+            <w:r>
+              <w:rPr>
+                <w:rFonts w:ascii="Courier New" w:eastAsia="Times New Roman" w:hAnsi="Courier New" w:cs="Courier New"/>
+                <w:color w:val="000000"/>
+                <w:sz w:val="18"/>
+                <w:szCs w:val="18"/>
+                <w:lang w:val="pt-PT"/>
+              </w:rPr>
+              <w:t>: </w:t>
+            </w:r>
+            <w:r>
+              <w:rPr>
+                <w:rFonts w:ascii="Courier New" w:eastAsia="Times New Roman" w:hAnsi="Courier New" w:cs="Courier New"/>
+                <w:color w:val="0451A5"/>
+                <w:sz w:val="18"/>
+                <w:szCs w:val="18"/>
+                <w:lang w:val="pt-PT"/>
+              </w:rPr>
+              <w:t>"Lisboa"</w:t>
+            </w:r>
+            <w:r>
+              <w:rPr>
+                <w:rFonts w:ascii="Courier New" w:eastAsia="Times New Roman" w:hAnsi="Courier New" w:cs="Courier New"/>
+                <w:color w:val="000000"/>
+                <w:sz w:val="18"/>
+                <w:szCs w:val="18"/>
+                <w:lang w:val="pt-PT"/>
+              </w:rPr>
+              <w:t>,</w:t>
+            </w:r>
+          </w:p>
+          <w:p>
+            <w:pPr>
+              <w:shd w:val="clear" w:color="auto" w:fill="FFFFFE"/>
+              <w:spacing w:line="270" w:lineRule="atLeast"/>
+              <w:rPr>
+                <w:rFonts w:ascii="Courier New" w:eastAsia="Times New Roman" w:hAnsi="Courier New" w:cs="Courier New"/>
+                <w:color w:val="000000"/>
+                <w:sz w:val="18"/>
+                <w:szCs w:val="18"/>
+                <w:lang w:val="pt-PT"/>
+              </w:rPr>
+            </w:pPr>
+            <w:r>
+              <w:rPr>
+                <w:rFonts w:ascii="Courier New" w:eastAsia="Times New Roman" w:hAnsi="Courier New" w:cs="Courier New"/>
+                <w:color w:val="000000"/>
+                <w:sz w:val="18"/>
+                <w:szCs w:val="18"/>
+                <w:lang w:val="pt-PT"/>
+              </w:rPr>
+              <w:t>        </w:t>
+            </w:r>
+            <w:r>
+              <w:rPr>
+                <w:rFonts w:ascii="Courier New" w:eastAsia="Times New Roman" w:hAnsi="Courier New" w:cs="Courier New"/>
+                <w:color w:val="A31515"/>
+                <w:sz w:val="18"/>
+                <w:szCs w:val="18"/>
+                <w:lang w:val="pt-PT"/>
+              </w:rPr>
+              <w:t>"username"</w:t>
+            </w:r>
+            <w:r>
+              <w:rPr>
+                <w:rFonts w:ascii="Courier New" w:eastAsia="Times New Roman" w:hAnsi="Courier New" w:cs="Courier New"/>
+                <w:color w:val="000000"/>
+                <w:sz w:val="18"/>
+                <w:szCs w:val="18"/>
+                <w:lang w:val="pt-PT"/>
+              </w:rPr>
+              <w:t>: </w:t>
+            </w:r>
+            <w:r>
+              <w:rPr>
+                <w:rFonts w:ascii="Courier New" w:eastAsia="Times New Roman" w:hAnsi="Courier New" w:cs="Courier New"/>
+                <w:color w:val="0451A5"/>
+                <w:sz w:val="18"/>
+                <w:szCs w:val="18"/>
+                <w:lang w:val="pt-PT"/>
+              </w:rPr>
+              <w:t>"</w:t>
+            </w:r>
+            <w:proofErr w:type="spellStart"/>
+            <w:r>
+              <w:rPr>
+                <w:rFonts w:ascii="Courier New" w:eastAsia="Times New Roman" w:hAnsi="Courier New" w:cs="Courier New"/>
+                <w:color w:val="0451A5"/>
+                <w:sz w:val="18"/>
+                <w:szCs w:val="18"/>
+                <w:lang w:val="pt-PT"/>
+              </w:rPr>
+              <w:t>ffreitas</w:t>
+            </w:r>
+            <w:proofErr w:type="spellEnd"/>
+            <w:r>
+              <w:rPr>
+                <w:rFonts w:ascii="Courier New" w:eastAsia="Times New Roman" w:hAnsi="Courier New" w:cs="Courier New"/>
+                <w:color w:val="0451A5"/>
+                <w:sz w:val="18"/>
+                <w:szCs w:val="18"/>
+                <w:lang w:val="pt-PT"/>
+              </w:rPr>
+              <w:t>"</w:t>
+            </w:r>
+            <w:r>
+              <w:rPr>
+                <w:rFonts w:ascii="Courier New" w:eastAsia="Times New Roman" w:hAnsi="Courier New" w:cs="Courier New"/>
+                <w:color w:val="000000"/>
+                <w:sz w:val="18"/>
+                <w:szCs w:val="18"/>
+                <w:lang w:val="pt-PT"/>
+              </w:rPr>
+              <w:t>,</w:t>
+            </w:r>
+          </w:p>
+          <w:p>
+            <w:pPr>
+              <w:shd w:val="clear" w:color="auto" w:fill="FFFFFE"/>
+              <w:spacing w:line="270" w:lineRule="atLeast"/>
+              <w:rPr>
+                <w:rFonts w:ascii="Courier New" w:eastAsia="Times New Roman" w:hAnsi="Courier New" w:cs="Courier New"/>
+                <w:color w:val="000000"/>
+                <w:sz w:val="18"/>
+                <w:szCs w:val="18"/>
+                <w:lang w:val="pt-PT"/>
+              </w:rPr>
+            </w:pPr>
+            <w:r>
+              <w:rPr>
+                <w:rFonts w:ascii="Courier New" w:eastAsia="Times New Roman" w:hAnsi="Courier New" w:cs="Courier New"/>
+                <w:color w:val="000000"/>
+                <w:sz w:val="18"/>
+                <w:szCs w:val="18"/>
+                <w:lang w:val="pt-PT"/>
+              </w:rPr>
+              <w:t>        </w:t>
+            </w:r>
+            <w:r>
+              <w:rPr>
+                <w:rFonts w:ascii="Courier New" w:eastAsia="Times New Roman" w:hAnsi="Courier New" w:cs="Courier New"/>
+                <w:color w:val="A31515"/>
+                <w:sz w:val="18"/>
+                <w:szCs w:val="18"/>
+                <w:lang w:val="pt-PT"/>
+              </w:rPr>
+              <w:t>"password"</w:t>
+            </w:r>
+            <w:r>
+              <w:rPr>
+                <w:rFonts w:ascii="Courier New" w:eastAsia="Times New Roman" w:hAnsi="Courier New" w:cs="Courier New"/>
+                <w:color w:val="000000"/>
+                <w:sz w:val="18"/>
+                <w:szCs w:val="18"/>
+                <w:lang w:val="pt-PT"/>
+              </w:rPr>
+              <w:t>: </w:t>
+            </w:r>
+            <w:r>
+              <w:rPr>
+                <w:rFonts w:ascii="Courier New" w:eastAsia="Times New Roman" w:hAnsi="Courier New" w:cs="Courier New"/>
+                <w:color w:val="0451A5"/>
+                <w:sz w:val="18"/>
+                <w:szCs w:val="18"/>
+                <w:lang w:val="pt-PT"/>
+              </w:rPr>
+              <w:t>"</w:t>
+            </w:r>
+            <w:proofErr w:type="spellStart"/>
+            <w:r>
+              <w:rPr>
+                <w:rFonts w:ascii="Courier New" w:eastAsia="Times New Roman" w:hAnsi="Courier New" w:cs="Courier New"/>
+                <w:color w:val="0451A5"/>
+                <w:sz w:val="18"/>
+                <w:szCs w:val="18"/>
+                <w:lang w:val="pt-PT"/>
+              </w:rPr>
+              <w:t>ffreitas</w:t>
+            </w:r>
+            <w:proofErr w:type="spellEnd"/>
+            <w:r>
+              <w:rPr>
+                <w:rFonts w:ascii="Courier New" w:eastAsia="Times New Roman" w:hAnsi="Courier New" w:cs="Courier New"/>
+                <w:color w:val="0451A5"/>
+                <w:sz w:val="18"/>
+                <w:szCs w:val="18"/>
+                <w:lang w:val="pt-PT"/>
+              </w:rPr>
+              <w:t>"</w:t>
+            </w:r>
+          </w:p>
+          <w:p>
+            <w:pPr>
+              <w:shd w:val="clear" w:color="auto" w:fill="FFFFFE"/>
+              <w:spacing w:line="270" w:lineRule="atLeast"/>
+              <w:rPr>
+                <w:rFonts w:ascii="Courier New" w:eastAsia="Times New Roman" w:hAnsi="Courier New" w:cs="Courier New"/>
+                <w:color w:val="000000"/>
+                <w:sz w:val="18"/>
+                <w:szCs w:val="18"/>
+                <w:lang w:val="pt-PT"/>
+              </w:rPr>
+            </w:pPr>
+            <w:r>
+              <w:rPr>
+                <w:rFonts w:ascii="Courier New" w:eastAsia="Times New Roman" w:hAnsi="Courier New" w:cs="Courier New"/>
+                <w:color w:val="000000"/>
+                <w:sz w:val="18"/>
+                <w:szCs w:val="18"/>
+                <w:lang w:val="pt-PT"/>
+              </w:rPr>
+              <w:t>    }</w:t>
+            </w:r>
+          </w:p>
+          <w:p>
+            <w:pPr>
+              <w:shd w:val="clear" w:color="auto" w:fill="FFFFFE"/>
+              <w:spacing w:line="270" w:lineRule="atLeast"/>
+              <w:rPr>
+                <w:rFonts w:ascii="Courier New" w:eastAsia="Times New Roman" w:hAnsi="Courier New" w:cs="Courier New"/>
+                <w:color w:val="000000"/>
+                <w:sz w:val="18"/>
+                <w:szCs w:val="18"/>
+                <w:u w:val="single"/>
+                <w:lang w:val="pt-PT"/>
+              </w:rPr>
+            </w:pPr>
+          </w:p>
+          <w:p>
+            <w:pPr>
+              <w:pStyle w:val="HTMLpr-formatado"/>
+            </w:pPr>
+            <w:r>
+              <w:t>Resultado:</w:t>
+            </w:r>
+          </w:p>
+          <w:p>
+            <w:pPr>
+              <w:shd w:val="clear" w:color="auto" w:fill="FFFFFE"/>
+              <w:spacing w:line="270" w:lineRule="atLeast"/>
+              <w:rPr>
+                <w:rFonts w:ascii="Courier New" w:eastAsia="Times New Roman" w:hAnsi="Courier New" w:cs="Courier New"/>
+                <w:color w:val="000000"/>
+                <w:sz w:val="18"/>
+                <w:szCs w:val="18"/>
+                <w:lang w:val="pt-PT"/>
+              </w:rPr>
+            </w:pPr>
+            <w:r>
+              <w:rPr>
+                <w:rFonts w:ascii="Courier New" w:eastAsia="Times New Roman" w:hAnsi="Courier New" w:cs="Courier New"/>
+                <w:color w:val="000000"/>
+                <w:sz w:val="18"/>
+                <w:szCs w:val="18"/>
+                <w:lang w:val="pt-PT"/>
+              </w:rPr>
+              <w:t>{</w:t>
+            </w:r>
+          </w:p>
+          <w:p>
+            <w:pPr>
+              <w:shd w:val="clear" w:color="auto" w:fill="FFFFFE"/>
+              <w:spacing w:line="270" w:lineRule="atLeast"/>
+              <w:rPr>
+                <w:rFonts w:ascii="Courier New" w:eastAsia="Times New Roman" w:hAnsi="Courier New" w:cs="Courier New"/>
+                <w:color w:val="000000"/>
+                <w:sz w:val="18"/>
+                <w:szCs w:val="18"/>
+                <w:lang w:val="pt-PT"/>
+              </w:rPr>
+            </w:pPr>
+            <w:r>
+              <w:rPr>
+                <w:rFonts w:ascii="Courier New" w:eastAsia="Times New Roman" w:hAnsi="Courier New" w:cs="Courier New"/>
+                <w:color w:val="000000"/>
+                <w:sz w:val="18"/>
+                <w:szCs w:val="18"/>
+                <w:lang w:val="pt-PT"/>
+              </w:rPr>
+              <w:t>        </w:t>
+            </w:r>
+            <w:r>
+              <w:rPr>
+                <w:rFonts w:ascii="Courier New" w:eastAsia="Times New Roman" w:hAnsi="Courier New" w:cs="Courier New"/>
+                <w:color w:val="A31515"/>
+                <w:sz w:val="18"/>
+                <w:szCs w:val="18"/>
+                <w:lang w:val="pt-PT"/>
+              </w:rPr>
+              <w:t>"id"</w:t>
+            </w:r>
+            <w:r>
+              <w:rPr>
+                <w:rFonts w:ascii="Courier New" w:eastAsia="Times New Roman" w:hAnsi="Courier New" w:cs="Courier New"/>
+                <w:color w:val="000000"/>
+                <w:sz w:val="18"/>
+                <w:szCs w:val="18"/>
+                <w:lang w:val="pt-PT"/>
+              </w:rPr>
+              <w:t>: </w:t>
+            </w:r>
+            <w:r>
+              <w:rPr>
+                <w:rFonts w:ascii="Courier New" w:eastAsia="Times New Roman" w:hAnsi="Courier New" w:cs="Courier New"/>
+                <w:color w:val="098658"/>
+                <w:sz w:val="18"/>
+                <w:szCs w:val="18"/>
+                <w:lang w:val="pt-PT"/>
+              </w:rPr>
+              <w:t>48</w:t>
+            </w:r>
+            <w:r>
+              <w:rPr>
+                <w:rFonts w:ascii="Courier New" w:eastAsia="Times New Roman" w:hAnsi="Courier New" w:cs="Courier New"/>
+                <w:color w:val="000000"/>
+                <w:sz w:val="18"/>
+                <w:szCs w:val="18"/>
+                <w:lang w:val="pt-PT"/>
+              </w:rPr>
+              <w:t>,</w:t>
+            </w:r>
+          </w:p>
+          <w:p>
+            <w:pPr>
+              <w:shd w:val="clear" w:color="auto" w:fill="FFFFFE"/>
+              <w:spacing w:line="270" w:lineRule="atLeast"/>
+              <w:rPr>
+                <w:rFonts w:ascii="Courier New" w:eastAsia="Times New Roman" w:hAnsi="Courier New" w:cs="Courier New"/>
+                <w:color w:val="000000"/>
+                <w:sz w:val="18"/>
+                <w:szCs w:val="18"/>
+                <w:lang w:val="pt-PT"/>
+              </w:rPr>
+            </w:pPr>
+            <w:r>
+              <w:rPr>
+                <w:rFonts w:ascii="Courier New" w:eastAsia="Times New Roman" w:hAnsi="Courier New" w:cs="Courier New"/>
+                <w:color w:val="000000"/>
+                <w:sz w:val="18"/>
+                <w:szCs w:val="18"/>
+                <w:lang w:val="pt-PT"/>
+              </w:rPr>
+              <w:t>        </w:t>
+            </w:r>
+            <w:r>
+              <w:rPr>
+                <w:rFonts w:ascii="Courier New" w:eastAsia="Times New Roman" w:hAnsi="Courier New" w:cs="Courier New"/>
+                <w:color w:val="A31515"/>
+                <w:sz w:val="18"/>
+                <w:szCs w:val="18"/>
+                <w:lang w:val="pt-PT"/>
+              </w:rPr>
+              <w:t>"</w:t>
+            </w:r>
+            <w:proofErr w:type="spellStart"/>
+            <w:r>
+              <w:rPr>
+                <w:rFonts w:ascii="Courier New" w:eastAsia="Times New Roman" w:hAnsi="Courier New" w:cs="Courier New"/>
+                <w:color w:val="A31515"/>
+                <w:sz w:val="18"/>
+                <w:szCs w:val="18"/>
+                <w:lang w:val="pt-PT"/>
+              </w:rPr>
+              <w:t>empresaId</w:t>
+            </w:r>
+            <w:proofErr w:type="spellEnd"/>
+            <w:r>
+              <w:rPr>
+                <w:rFonts w:ascii="Courier New" w:eastAsia="Times New Roman" w:hAnsi="Courier New" w:cs="Courier New"/>
+                <w:color w:val="A31515"/>
+                <w:sz w:val="18"/>
+                <w:szCs w:val="18"/>
+                <w:lang w:val="pt-PT"/>
+              </w:rPr>
+              <w:t>"</w:t>
+            </w:r>
+            <w:r>
+              <w:rPr>
+                <w:rFonts w:ascii="Courier New" w:eastAsia="Times New Roman" w:hAnsi="Courier New" w:cs="Courier New"/>
+                <w:color w:val="000000"/>
+                <w:sz w:val="18"/>
+                <w:szCs w:val="18"/>
+                <w:lang w:val="pt-PT"/>
+              </w:rPr>
+              <w:t>: </w:t>
+            </w:r>
+            <w:r>
+              <w:rPr>
+                <w:rFonts w:ascii="Courier New" w:eastAsia="Times New Roman" w:hAnsi="Courier New" w:cs="Courier New"/>
+                <w:color w:val="098658"/>
+                <w:sz w:val="18"/>
+                <w:szCs w:val="18"/>
+                <w:lang w:val="pt-PT"/>
+              </w:rPr>
+              <w:t>6</w:t>
+            </w:r>
+            <w:r>
+              <w:rPr>
+                <w:rFonts w:ascii="Courier New" w:eastAsia="Times New Roman" w:hAnsi="Courier New" w:cs="Courier New"/>
+                <w:color w:val="000000"/>
+                <w:sz w:val="18"/>
+                <w:szCs w:val="18"/>
+                <w:lang w:val="pt-PT"/>
+              </w:rPr>
+              <w:t>,</w:t>
+            </w:r>
+          </w:p>
+          <w:p>
+            <w:pPr>
+              <w:shd w:val="clear" w:color="auto" w:fill="FFFFFE"/>
+              <w:spacing w:line="270" w:lineRule="atLeast"/>
+              <w:rPr>
+                <w:rFonts w:ascii="Courier New" w:eastAsia="Times New Roman" w:hAnsi="Courier New" w:cs="Courier New"/>
+                <w:color w:val="000000"/>
+                <w:sz w:val="18"/>
+                <w:szCs w:val="18"/>
+                <w:lang w:val="pt-PT"/>
+              </w:rPr>
+            </w:pPr>
+            <w:r>
+              <w:rPr>
+                <w:rFonts w:ascii="Courier New" w:eastAsia="Times New Roman" w:hAnsi="Courier New" w:cs="Courier New"/>
+                <w:color w:val="000000"/>
+                <w:sz w:val="18"/>
+                <w:szCs w:val="18"/>
+                <w:lang w:val="pt-PT"/>
+              </w:rPr>
+              <w:t>        </w:t>
+            </w:r>
+            <w:r>
+              <w:rPr>
+                <w:rFonts w:ascii="Courier New" w:eastAsia="Times New Roman" w:hAnsi="Courier New" w:cs="Courier New"/>
+                <w:color w:val="A31515"/>
+                <w:sz w:val="18"/>
+                <w:szCs w:val="18"/>
+                <w:lang w:val="pt-PT"/>
+              </w:rPr>
+              <w:t>"</w:t>
+            </w:r>
+            <w:proofErr w:type="spellStart"/>
+            <w:r>
+              <w:rPr>
+                <w:rFonts w:ascii="Courier New" w:eastAsia="Times New Roman" w:hAnsi="Courier New" w:cs="Courier New"/>
+                <w:color w:val="A31515"/>
+                <w:sz w:val="18"/>
+                <w:szCs w:val="18"/>
+                <w:lang w:val="pt-PT"/>
+              </w:rPr>
+              <w:t>name</w:t>
+            </w:r>
+            <w:proofErr w:type="spellEnd"/>
+            <w:r>
+              <w:rPr>
+                <w:rFonts w:ascii="Courier New" w:eastAsia="Times New Roman" w:hAnsi="Courier New" w:cs="Courier New"/>
+                <w:color w:val="A31515"/>
+                <w:sz w:val="18"/>
+                <w:szCs w:val="18"/>
+                <w:lang w:val="pt-PT"/>
+              </w:rPr>
+              <w:t>"</w:t>
+            </w:r>
+            <w:r>
+              <w:rPr>
+                <w:rFonts w:ascii="Courier New" w:eastAsia="Times New Roman" w:hAnsi="Courier New" w:cs="Courier New"/>
+                <w:color w:val="000000"/>
+                <w:sz w:val="18"/>
+                <w:szCs w:val="18"/>
+                <w:lang w:val="pt-PT"/>
+              </w:rPr>
+              <w:t>: </w:t>
+            </w:r>
+            <w:r>
+              <w:rPr>
+                <w:rFonts w:ascii="Courier New" w:eastAsia="Times New Roman" w:hAnsi="Courier New" w:cs="Courier New"/>
+                <w:color w:val="0451A5"/>
+                <w:sz w:val="18"/>
+                <w:szCs w:val="18"/>
+                <w:lang w:val="pt-PT"/>
+              </w:rPr>
+              <w:t>"</w:t>
+            </w:r>
+            <w:proofErr w:type="spellStart"/>
+            <w:r>
+              <w:rPr>
+                <w:rFonts w:ascii="Courier New" w:eastAsia="Times New Roman" w:hAnsi="Courier New" w:cs="Courier New"/>
+                <w:color w:val="0451A5"/>
+                <w:sz w:val="18"/>
+                <w:szCs w:val="18"/>
+                <w:lang w:val="pt-PT"/>
+              </w:rPr>
+              <w:t>Franscisco</w:t>
+            </w:r>
+            <w:proofErr w:type="spellEnd"/>
+            <w:r>
+              <w:rPr>
+                <w:rFonts w:ascii="Courier New" w:eastAsia="Times New Roman" w:hAnsi="Courier New" w:cs="Courier New"/>
+                <w:color w:val="0451A5"/>
+                <w:sz w:val="18"/>
+                <w:szCs w:val="18"/>
+                <w:lang w:val="pt-PT"/>
+              </w:rPr>
+              <w:t> Freitas"</w:t>
+            </w:r>
+            <w:r>
+              <w:rPr>
+                <w:rFonts w:ascii="Courier New" w:eastAsia="Times New Roman" w:hAnsi="Courier New" w:cs="Courier New"/>
+                <w:color w:val="000000"/>
+                <w:sz w:val="18"/>
+                <w:szCs w:val="18"/>
+                <w:lang w:val="pt-PT"/>
+              </w:rPr>
+              <w:t>,</w:t>
+            </w:r>
+          </w:p>
+          <w:p>
+            <w:pPr>
+              <w:shd w:val="clear" w:color="auto" w:fill="FFFFFE"/>
+              <w:spacing w:line="270" w:lineRule="atLeast"/>
+              <w:rPr>
+                <w:rFonts w:ascii="Courier New" w:eastAsia="Times New Roman" w:hAnsi="Courier New" w:cs="Courier New"/>
+                <w:color w:val="000000"/>
+                <w:sz w:val="18"/>
+                <w:szCs w:val="18"/>
+                <w:lang w:val="pt-PT"/>
+              </w:rPr>
+            </w:pPr>
+            <w:r>
+              <w:rPr>
+                <w:rFonts w:ascii="Courier New" w:eastAsia="Times New Roman" w:hAnsi="Courier New" w:cs="Courier New"/>
+                <w:color w:val="000000"/>
+                <w:sz w:val="18"/>
+                <w:szCs w:val="18"/>
+                <w:lang w:val="pt-PT"/>
+              </w:rPr>
+              <w:t>        </w:t>
+            </w:r>
+            <w:r>
+              <w:rPr>
+                <w:rFonts w:ascii="Courier New" w:eastAsia="Times New Roman" w:hAnsi="Courier New" w:cs="Courier New"/>
+                <w:color w:val="A31515"/>
+                <w:sz w:val="18"/>
+                <w:szCs w:val="18"/>
+                <w:lang w:val="pt-PT"/>
+              </w:rPr>
+              <w:t>"mail"</w:t>
+            </w:r>
+            <w:r>
+              <w:rPr>
+                <w:rFonts w:ascii="Courier New" w:eastAsia="Times New Roman" w:hAnsi="Courier New" w:cs="Courier New"/>
+                <w:color w:val="000000"/>
+                <w:sz w:val="18"/>
+                <w:szCs w:val="18"/>
+                <w:lang w:val="pt-PT"/>
+              </w:rPr>
+              <w:t>: </w:t>
+            </w:r>
+            <w:r>
+              <w:rPr>
+                <w:rFonts w:ascii="Courier New" w:eastAsia="Times New Roman" w:hAnsi="Courier New" w:cs="Courier New"/>
+                <w:color w:val="0451A5"/>
+                <w:sz w:val="18"/>
+                <w:szCs w:val="18"/>
+                <w:lang w:val="pt-PT"/>
+              </w:rPr>
+              <w:t>"ffreitas@gmail.com"</w:t>
+            </w:r>
+            <w:r>
+              <w:rPr>
+                <w:rFonts w:ascii="Courier New" w:eastAsia="Times New Roman" w:hAnsi="Courier New" w:cs="Courier New"/>
+                <w:color w:val="000000"/>
+                <w:sz w:val="18"/>
+                <w:szCs w:val="18"/>
+                <w:lang w:val="pt-PT"/>
+              </w:rPr>
+              <w:t>,</w:t>
+            </w:r>
+          </w:p>
+          <w:p>
+            <w:pPr>
+              <w:shd w:val="clear" w:color="auto" w:fill="FFFFFE"/>
+              <w:spacing w:line="270" w:lineRule="atLeast"/>
+              <w:rPr>
+                <w:rFonts w:ascii="Courier New" w:eastAsia="Times New Roman" w:hAnsi="Courier New" w:cs="Courier New"/>
+                <w:color w:val="000000"/>
+                <w:sz w:val="18"/>
+                <w:szCs w:val="18"/>
+                <w:lang w:val="pt-PT"/>
+              </w:rPr>
+            </w:pPr>
+            <w:r>
+              <w:rPr>
+                <w:rFonts w:ascii="Courier New" w:eastAsia="Times New Roman" w:hAnsi="Courier New" w:cs="Courier New"/>
+                <w:color w:val="000000"/>
+                <w:sz w:val="18"/>
+                <w:szCs w:val="18"/>
+                <w:lang w:val="pt-PT"/>
+              </w:rPr>
+              <w:t>        </w:t>
+            </w:r>
+            <w:r>
+              <w:rPr>
+                <w:rFonts w:ascii="Courier New" w:eastAsia="Times New Roman" w:hAnsi="Courier New" w:cs="Courier New"/>
+                <w:color w:val="A31515"/>
+                <w:sz w:val="18"/>
+                <w:szCs w:val="18"/>
+                <w:lang w:val="pt-PT"/>
+              </w:rPr>
+              <w:t>"</w:t>
+            </w:r>
+            <w:proofErr w:type="spellStart"/>
+            <w:r>
+              <w:rPr>
+                <w:rFonts w:ascii="Courier New" w:eastAsia="Times New Roman" w:hAnsi="Courier New" w:cs="Courier New"/>
+                <w:color w:val="A31515"/>
+                <w:sz w:val="18"/>
+                <w:szCs w:val="18"/>
+                <w:lang w:val="pt-PT"/>
+              </w:rPr>
+              <w:t>contact</w:t>
+            </w:r>
+            <w:proofErr w:type="spellEnd"/>
+            <w:r>
+              <w:rPr>
+                <w:rFonts w:ascii="Courier New" w:eastAsia="Times New Roman" w:hAnsi="Courier New" w:cs="Courier New"/>
+                <w:color w:val="A31515"/>
+                <w:sz w:val="18"/>
+                <w:szCs w:val="18"/>
+                <w:lang w:val="pt-PT"/>
+              </w:rPr>
+              <w:t>"</w:t>
+            </w:r>
+            <w:r>
+              <w:rPr>
+                <w:rFonts w:ascii="Courier New" w:eastAsia="Times New Roman" w:hAnsi="Courier New" w:cs="Courier New"/>
+                <w:color w:val="000000"/>
+                <w:sz w:val="18"/>
+                <w:szCs w:val="18"/>
+                <w:lang w:val="pt-PT"/>
+              </w:rPr>
+              <w:t>: </w:t>
+            </w:r>
+            <w:r>
+              <w:rPr>
+                <w:rFonts w:ascii="Courier New" w:eastAsia="Times New Roman" w:hAnsi="Courier New" w:cs="Courier New"/>
+                <w:color w:val="0451A5"/>
+                <w:sz w:val="18"/>
+                <w:szCs w:val="18"/>
+                <w:lang w:val="pt-PT"/>
+              </w:rPr>
+              <w:t>"924935911"</w:t>
+            </w:r>
+            <w:r>
+              <w:rPr>
+                <w:rFonts w:ascii="Courier New" w:eastAsia="Times New Roman" w:hAnsi="Courier New" w:cs="Courier New"/>
+                <w:color w:val="000000"/>
+                <w:sz w:val="18"/>
+                <w:szCs w:val="18"/>
+                <w:lang w:val="pt-PT"/>
+              </w:rPr>
+              <w:t>,</w:t>
+            </w:r>
+          </w:p>
+          <w:p>
+            <w:pPr>
+              <w:shd w:val="clear" w:color="auto" w:fill="FFFFFE"/>
+              <w:spacing w:line="270" w:lineRule="atLeast"/>
+              <w:rPr>
+                <w:rFonts w:ascii="Courier New" w:eastAsia="Times New Roman" w:hAnsi="Courier New" w:cs="Courier New"/>
+                <w:color w:val="000000"/>
+                <w:sz w:val="18"/>
+                <w:szCs w:val="18"/>
+                <w:lang w:val="pt-PT"/>
+              </w:rPr>
+            </w:pPr>
+            <w:r>
+              <w:rPr>
+                <w:rFonts w:ascii="Courier New" w:eastAsia="Times New Roman" w:hAnsi="Courier New" w:cs="Courier New"/>
+                <w:color w:val="000000"/>
+                <w:sz w:val="18"/>
+                <w:szCs w:val="18"/>
+                <w:lang w:val="pt-PT"/>
+              </w:rPr>
+              <w:t>        </w:t>
+            </w:r>
+            <w:r>
+              <w:rPr>
+                <w:rFonts w:ascii="Courier New" w:eastAsia="Times New Roman" w:hAnsi="Courier New" w:cs="Courier New"/>
+                <w:color w:val="A31515"/>
+                <w:sz w:val="18"/>
+                <w:szCs w:val="18"/>
+                <w:lang w:val="pt-PT"/>
+              </w:rPr>
+              <w:t>"</w:t>
+            </w:r>
+            <w:proofErr w:type="spellStart"/>
+            <w:r>
+              <w:rPr>
+                <w:rFonts w:ascii="Courier New" w:eastAsia="Times New Roman" w:hAnsi="Courier New" w:cs="Courier New"/>
+                <w:color w:val="A31515"/>
+                <w:sz w:val="18"/>
+                <w:szCs w:val="18"/>
+                <w:lang w:val="pt-PT"/>
+              </w:rPr>
+              <w:t>address</w:t>
+            </w:r>
+            <w:proofErr w:type="spellEnd"/>
+            <w:r>
+              <w:rPr>
+                <w:rFonts w:ascii="Courier New" w:eastAsia="Times New Roman" w:hAnsi="Courier New" w:cs="Courier New"/>
+                <w:color w:val="A31515"/>
+                <w:sz w:val="18"/>
+                <w:szCs w:val="18"/>
+                <w:lang w:val="pt-PT"/>
+              </w:rPr>
+              <w:t>"</w:t>
+            </w:r>
+            <w:r>
+              <w:rPr>
+                <w:rFonts w:ascii="Courier New" w:eastAsia="Times New Roman" w:hAnsi="Courier New" w:cs="Courier New"/>
+                <w:color w:val="000000"/>
+                <w:sz w:val="18"/>
+                <w:szCs w:val="18"/>
+                <w:lang w:val="pt-PT"/>
+              </w:rPr>
+              <w:t>: </w:t>
+            </w:r>
+            <w:r>
+              <w:rPr>
+                <w:rFonts w:ascii="Courier New" w:eastAsia="Times New Roman" w:hAnsi="Courier New" w:cs="Courier New"/>
+                <w:color w:val="0451A5"/>
+                <w:sz w:val="18"/>
+                <w:szCs w:val="18"/>
+                <w:lang w:val="pt-PT"/>
+              </w:rPr>
+              <w:t>"Rua </w:t>
+            </w:r>
+            <w:proofErr w:type="spellStart"/>
+            <w:r>
+              <w:rPr>
+                <w:rFonts w:ascii="Courier New" w:eastAsia="Times New Roman" w:hAnsi="Courier New" w:cs="Courier New"/>
+                <w:color w:val="0451A5"/>
+                <w:sz w:val="18"/>
+                <w:szCs w:val="18"/>
+                <w:lang w:val="pt-PT"/>
+              </w:rPr>
+              <w:t>Vitor</w:t>
+            </w:r>
+            <w:proofErr w:type="spellEnd"/>
+            <w:r>
+              <w:rPr>
+                <w:rFonts w:ascii="Courier New" w:eastAsia="Times New Roman" w:hAnsi="Courier New" w:cs="Courier New"/>
+                <w:color w:val="0451A5"/>
+                <w:sz w:val="18"/>
+                <w:szCs w:val="18"/>
+                <w:lang w:val="pt-PT"/>
+              </w:rPr>
+              <w:t> Frederico nº173"</w:t>
+            </w:r>
+            <w:r>
+              <w:rPr>
+                <w:rFonts w:ascii="Courier New" w:eastAsia="Times New Roman" w:hAnsi="Courier New" w:cs="Courier New"/>
+                <w:color w:val="000000"/>
+                <w:sz w:val="18"/>
+                <w:szCs w:val="18"/>
+                <w:lang w:val="pt-PT"/>
+              </w:rPr>
+              <w:t>,</w:t>
+            </w:r>
+          </w:p>
+          <w:p>
+            <w:pPr>
+              <w:shd w:val="clear" w:color="auto" w:fill="FFFFFE"/>
+              <w:spacing w:line="270" w:lineRule="atLeast"/>
+              <w:rPr>
+                <w:rFonts w:ascii="Courier New" w:eastAsia="Times New Roman" w:hAnsi="Courier New" w:cs="Courier New"/>
+                <w:color w:val="000000"/>
+                <w:sz w:val="18"/>
+                <w:szCs w:val="18"/>
+                <w:lang w:val="pt-PT"/>
+              </w:rPr>
+            </w:pPr>
+            <w:r>
+              <w:rPr>
+                <w:rFonts w:ascii="Courier New" w:eastAsia="Times New Roman" w:hAnsi="Courier New" w:cs="Courier New"/>
+                <w:color w:val="000000"/>
+                <w:sz w:val="18"/>
+                <w:szCs w:val="18"/>
+                <w:lang w:val="pt-PT"/>
+              </w:rPr>
+              <w:t>        </w:t>
+            </w:r>
+            <w:r>
+              <w:rPr>
+                <w:rFonts w:ascii="Courier New" w:eastAsia="Times New Roman" w:hAnsi="Courier New" w:cs="Courier New"/>
+                <w:color w:val="A31515"/>
+                <w:sz w:val="18"/>
+                <w:szCs w:val="18"/>
+                <w:lang w:val="pt-PT"/>
+              </w:rPr>
+              <w:t>"local"</w:t>
+            </w:r>
+            <w:r>
+              <w:rPr>
+                <w:rFonts w:ascii="Courier New" w:eastAsia="Times New Roman" w:hAnsi="Courier New" w:cs="Courier New"/>
+                <w:color w:val="000000"/>
+                <w:sz w:val="18"/>
+                <w:szCs w:val="18"/>
+                <w:lang w:val="pt-PT"/>
+              </w:rPr>
+              <w:t>: </w:t>
+            </w:r>
+            <w:r>
+              <w:rPr>
+                <w:rFonts w:ascii="Courier New" w:eastAsia="Times New Roman" w:hAnsi="Courier New" w:cs="Courier New"/>
+                <w:color w:val="0451A5"/>
+                <w:sz w:val="18"/>
+                <w:szCs w:val="18"/>
+                <w:lang w:val="pt-PT"/>
+              </w:rPr>
+              <w:t>"Lisboa"</w:t>
+            </w:r>
+            <w:r>
+              <w:rPr>
+                <w:rFonts w:ascii="Courier New" w:eastAsia="Times New Roman" w:hAnsi="Courier New" w:cs="Courier New"/>
+                <w:color w:val="000000"/>
+                <w:sz w:val="18"/>
+                <w:szCs w:val="18"/>
+                <w:lang w:val="pt-PT"/>
+              </w:rPr>
+              <w:t>,</w:t>
+            </w:r>
+          </w:p>
+          <w:p>
+            <w:pPr>
+              <w:shd w:val="clear" w:color="auto" w:fill="FFFFFE"/>
+              <w:spacing w:line="270" w:lineRule="atLeast"/>
+              <w:rPr>
+                <w:rFonts w:ascii="Courier New" w:eastAsia="Times New Roman" w:hAnsi="Courier New" w:cs="Courier New"/>
+                <w:color w:val="000000"/>
+                <w:sz w:val="18"/>
+                <w:szCs w:val="18"/>
+                <w:lang w:val="pt-PT"/>
+              </w:rPr>
+            </w:pPr>
+            <w:r>
+              <w:rPr>
+                <w:rFonts w:ascii="Courier New" w:eastAsia="Times New Roman" w:hAnsi="Courier New" w:cs="Courier New"/>
+                <w:color w:val="000000"/>
+                <w:sz w:val="18"/>
+                <w:szCs w:val="18"/>
+                <w:lang w:val="pt-PT"/>
+              </w:rPr>
+              <w:t>        </w:t>
+            </w:r>
+            <w:r>
+              <w:rPr>
+                <w:rFonts w:ascii="Courier New" w:eastAsia="Times New Roman" w:hAnsi="Courier New" w:cs="Courier New"/>
+                <w:color w:val="A31515"/>
+                <w:sz w:val="18"/>
+                <w:szCs w:val="18"/>
+                <w:lang w:val="pt-PT"/>
+              </w:rPr>
+              <w:t>"username"</w:t>
+            </w:r>
+            <w:r>
+              <w:rPr>
+                <w:rFonts w:ascii="Courier New" w:eastAsia="Times New Roman" w:hAnsi="Courier New" w:cs="Courier New"/>
+                <w:color w:val="000000"/>
+                <w:sz w:val="18"/>
+                <w:szCs w:val="18"/>
+                <w:lang w:val="pt-PT"/>
+              </w:rPr>
+              <w:t>: </w:t>
+            </w:r>
+            <w:r>
+              <w:rPr>
+                <w:rFonts w:ascii="Courier New" w:eastAsia="Times New Roman" w:hAnsi="Courier New" w:cs="Courier New"/>
+                <w:color w:val="0451A5"/>
+                <w:sz w:val="18"/>
+                <w:szCs w:val="18"/>
+                <w:lang w:val="pt-PT"/>
+              </w:rPr>
+              <w:t>"</w:t>
+            </w:r>
+            <w:proofErr w:type="spellStart"/>
+            <w:r>
+              <w:rPr>
+                <w:rFonts w:ascii="Courier New" w:eastAsia="Times New Roman" w:hAnsi="Courier New" w:cs="Courier New"/>
+                <w:color w:val="0451A5"/>
+                <w:sz w:val="18"/>
+                <w:szCs w:val="18"/>
+                <w:lang w:val="pt-PT"/>
+              </w:rPr>
+              <w:t>ffreitas</w:t>
+            </w:r>
+            <w:proofErr w:type="spellEnd"/>
+            <w:r>
+              <w:rPr>
+                <w:rFonts w:ascii="Courier New" w:eastAsia="Times New Roman" w:hAnsi="Courier New" w:cs="Courier New"/>
+                <w:color w:val="0451A5"/>
+                <w:sz w:val="18"/>
+                <w:szCs w:val="18"/>
+                <w:lang w:val="pt-PT"/>
+              </w:rPr>
+              <w:t>"</w:t>
+            </w:r>
+            <w:r>
+              <w:rPr>
+                <w:rFonts w:ascii="Courier New" w:eastAsia="Times New Roman" w:hAnsi="Courier New" w:cs="Courier New"/>
+                <w:color w:val="000000"/>
+                <w:sz w:val="18"/>
+                <w:szCs w:val="18"/>
+                <w:lang w:val="pt-PT"/>
+              </w:rPr>
+              <w:t>,</w:t>
+            </w:r>
+          </w:p>
+          <w:p>
+            <w:pPr>
+              <w:shd w:val="clear" w:color="auto" w:fill="FFFFFE"/>
+              <w:spacing w:line="270" w:lineRule="atLeast"/>
+              <w:rPr>
+                <w:rFonts w:ascii="Courier New" w:eastAsia="Times New Roman" w:hAnsi="Courier New" w:cs="Courier New"/>
+                <w:color w:val="000000"/>
+                <w:sz w:val="18"/>
+                <w:szCs w:val="18"/>
+                <w:lang w:val="pt-PT"/>
+              </w:rPr>
+            </w:pPr>
+            <w:r>
+              <w:rPr>
+                <w:rFonts w:ascii="Courier New" w:eastAsia="Times New Roman" w:hAnsi="Courier New" w:cs="Courier New"/>
+                <w:color w:val="000000"/>
+                <w:sz w:val="18"/>
+                <w:szCs w:val="18"/>
+                <w:lang w:val="pt-PT"/>
+              </w:rPr>
+              <w:t>        </w:t>
+            </w:r>
+            <w:r>
+              <w:rPr>
+                <w:rFonts w:ascii="Courier New" w:eastAsia="Times New Roman" w:hAnsi="Courier New" w:cs="Courier New"/>
+                <w:color w:val="A31515"/>
+                <w:sz w:val="18"/>
+                <w:szCs w:val="18"/>
+                <w:lang w:val="pt-PT"/>
+              </w:rPr>
+              <w:t>"password"</w:t>
+            </w:r>
+            <w:r>
+              <w:rPr>
+                <w:rFonts w:ascii="Courier New" w:eastAsia="Times New Roman" w:hAnsi="Courier New" w:cs="Courier New"/>
+                <w:color w:val="000000"/>
+                <w:sz w:val="18"/>
+                <w:szCs w:val="18"/>
+                <w:lang w:val="pt-PT"/>
+              </w:rPr>
+              <w:t>: </w:t>
+            </w:r>
+            <w:r>
+              <w:rPr>
+                <w:rFonts w:ascii="Courier New" w:eastAsia="Times New Roman" w:hAnsi="Courier New" w:cs="Courier New"/>
+                <w:color w:val="0451A5"/>
+                <w:sz w:val="18"/>
+                <w:szCs w:val="18"/>
+                <w:lang w:val="pt-PT"/>
+              </w:rPr>
+              <w:t>"</w:t>
+            </w:r>
+            <w:proofErr w:type="spellStart"/>
+            <w:r>
+              <w:rPr>
+                <w:rFonts w:ascii="Courier New" w:eastAsia="Times New Roman" w:hAnsi="Courier New" w:cs="Courier New"/>
+                <w:color w:val="0451A5"/>
+                <w:sz w:val="18"/>
+                <w:szCs w:val="18"/>
+                <w:lang w:val="pt-PT"/>
+              </w:rPr>
+              <w:t>ffreitas</w:t>
+            </w:r>
+            <w:proofErr w:type="spellEnd"/>
+            <w:r>
+              <w:rPr>
+                <w:rFonts w:ascii="Courier New" w:eastAsia="Times New Roman" w:hAnsi="Courier New" w:cs="Courier New"/>
+                <w:color w:val="0451A5"/>
+                <w:sz w:val="18"/>
+                <w:szCs w:val="18"/>
+                <w:lang w:val="pt-PT"/>
+              </w:rPr>
+              <w:t>"</w:t>
+            </w:r>
+          </w:p>
+          <w:p>
+            <w:pPr>
+              <w:shd w:val="clear" w:color="auto" w:fill="FFFFFE"/>
+              <w:spacing w:line="270" w:lineRule="atLeast"/>
+              <w:rPr>
+                <w:rFonts w:ascii="Courier New" w:eastAsia="Times New Roman" w:hAnsi="Courier New" w:cs="Courier New"/>
+                <w:color w:val="000000"/>
+                <w:sz w:val="18"/>
+                <w:szCs w:val="18"/>
+                <w:u w:val="single"/>
+                <w:lang w:val="en-US"/>
+              </w:rPr>
+            </w:pPr>
+            <w:r>
+              <w:rPr>
+                <w:rFonts w:ascii="Courier New" w:eastAsia="Times New Roman" w:hAnsi="Courier New" w:cs="Courier New"/>
+                <w:color w:val="000000"/>
+                <w:sz w:val="18"/>
+                <w:szCs w:val="18"/>
+                <w:lang w:val="pt-PT"/>
+              </w:rPr>
+              <w:t>    </w:t>
+            </w:r>
+            <w:r>
+              <w:rPr>
+                <w:rFonts w:ascii="Courier New" w:eastAsia="Times New Roman" w:hAnsi="Courier New" w:cs="Courier New"/>
+                <w:color w:val="000000"/>
+                <w:sz w:val="18"/>
+                <w:szCs w:val="18"/>
+                <w:lang w:val="en-US"/>
+              </w:rPr>
+              <w:t>}</w:t>
+            </w:r>
+          </w:p>
+        </w:tc>
+      </w:tr>
+      <w:tr>
+        <w:tc>
+          <w:tcPr>
+            <w:tcW w:w="9360" w:type="dxa"/>
+            <w:shd w:val="clear" w:color="auto" w:fill="auto"/>
+            <w:tcMar>
+              <w:top w:w="100" w:type="dxa"/>
+              <w:left w:w="100" w:type="dxa"/>
+              <w:bottom w:w="100" w:type="dxa"/>
+              <w:right w:w="100" w:type="dxa"/>
+            </w:tcMar>
+          </w:tcPr>
+          <w:p>
+            <w:pPr>
+              <w:shd w:val="clear" w:color="auto" w:fill="FFFFFE"/>
+              <w:spacing w:line="270" w:lineRule="atLeast"/>
+              <w:rPr>
+                <w:rFonts w:ascii="Courier New" w:eastAsia="Times New Roman" w:hAnsi="Courier New" w:cs="Courier New"/>
+                <w:color w:val="000000"/>
+                <w:sz w:val="18"/>
+                <w:szCs w:val="18"/>
+                <w:lang w:val="en-US"/>
+              </w:rPr>
+            </w:pPr>
+            <w:proofErr w:type="spellStart"/>
+            <w:r>
+              <w:rPr>
+                <w:rFonts w:ascii="Courier New" w:eastAsia="Times New Roman" w:hAnsi="Courier New" w:cs="Courier New"/>
+                <w:color w:val="000000"/>
+                <w:sz w:val="18"/>
+                <w:szCs w:val="18"/>
+                <w:lang w:val="en-US"/>
+              </w:rPr>
+              <w:t>Erro</w:t>
+            </w:r>
+            <w:proofErr w:type="spellEnd"/>
+            <w:r>
+              <w:rPr>
+                <w:rFonts w:ascii="Courier New" w:eastAsia="Times New Roman" w:hAnsi="Courier New" w:cs="Courier New"/>
+                <w:color w:val="000000"/>
+                <w:sz w:val="18"/>
+                <w:szCs w:val="18"/>
+                <w:lang w:val="en-US"/>
+              </w:rPr>
+              <w:t>:</w:t>
+            </w:r>
+          </w:p>
+          <w:p>
+            <w:pPr>
+              <w:shd w:val="clear" w:color="auto" w:fill="FFFFFE"/>
+              <w:spacing w:line="270" w:lineRule="atLeast"/>
+              <w:rPr>
+                <w:rFonts w:ascii="Courier New" w:eastAsia="Times New Roman" w:hAnsi="Courier New" w:cs="Courier New"/>
+                <w:color w:val="000000"/>
+                <w:sz w:val="18"/>
+                <w:szCs w:val="18"/>
+                <w:lang w:val="en-US"/>
+              </w:rPr>
+            </w:pPr>
+            <w:r>
+              <w:rPr>
+                <w:rFonts w:ascii="Courier New" w:eastAsia="Times New Roman" w:hAnsi="Courier New" w:cs="Courier New"/>
+                <w:color w:val="000000"/>
+                <w:sz w:val="18"/>
+                <w:szCs w:val="18"/>
+                <w:lang w:val="en-US"/>
+              </w:rPr>
+              <w:t>{</w:t>
+            </w:r>
+          </w:p>
+          <w:p>
+            <w:pPr>
+              <w:shd w:val="clear" w:color="auto" w:fill="FFFFFE"/>
+              <w:spacing w:line="270" w:lineRule="atLeast"/>
+              <w:rPr>
+                <w:rFonts w:ascii="Courier New" w:eastAsia="Times New Roman" w:hAnsi="Courier New" w:cs="Courier New"/>
+                <w:color w:val="000000"/>
+                <w:sz w:val="18"/>
+                <w:szCs w:val="18"/>
+                <w:lang w:val="en-US"/>
+              </w:rPr>
+            </w:pPr>
+            <w:r>
+              <w:rPr>
+                <w:rFonts w:ascii="Courier New" w:eastAsia="Times New Roman" w:hAnsi="Courier New" w:cs="Courier New"/>
+                <w:color w:val="000000"/>
+                <w:sz w:val="18"/>
+                <w:szCs w:val="18"/>
+                <w:lang w:val="en-US"/>
+              </w:rPr>
+              <w:t>    </w:t>
+            </w:r>
+            <w:r>
+              <w:rPr>
+                <w:rFonts w:ascii="Courier New" w:eastAsia="Times New Roman" w:hAnsi="Courier New" w:cs="Courier New"/>
+                <w:color w:val="A31515"/>
+                <w:sz w:val="18"/>
+                <w:szCs w:val="18"/>
+                <w:lang w:val="en-US"/>
+              </w:rPr>
+              <w:t>"timestamp"</w:t>
+            </w:r>
+            <w:r>
+              <w:rPr>
+                <w:rFonts w:ascii="Courier New" w:eastAsia="Times New Roman" w:hAnsi="Courier New" w:cs="Courier New"/>
+                <w:color w:val="000000"/>
+                <w:sz w:val="18"/>
+                <w:szCs w:val="18"/>
+                <w:lang w:val="en-US"/>
+              </w:rPr>
+              <w:t>: </w:t>
+            </w:r>
+            <w:r>
+              <w:rPr>
+                <w:rFonts w:ascii="Courier New" w:eastAsia="Times New Roman" w:hAnsi="Courier New" w:cs="Courier New"/>
+                <w:color w:val="0451A5"/>
+                <w:sz w:val="18"/>
+                <w:szCs w:val="18"/>
+                <w:lang w:val="en-US"/>
+              </w:rPr>
+              <w:t>"2021-07-13T16:48:23.034+00:00"</w:t>
+            </w:r>
+            <w:r>
+              <w:rPr>
+                <w:rFonts w:ascii="Courier New" w:eastAsia="Times New Roman" w:hAnsi="Courier New" w:cs="Courier New"/>
+                <w:color w:val="000000"/>
+                <w:sz w:val="18"/>
+                <w:szCs w:val="18"/>
+                <w:lang w:val="en-US"/>
+              </w:rPr>
+              <w:t>,</w:t>
+            </w:r>
+          </w:p>
+          <w:p>
+            <w:pPr>
+              <w:shd w:val="clear" w:color="auto" w:fill="FFFFFE"/>
+              <w:spacing w:line="270" w:lineRule="atLeast"/>
+              <w:rPr>
+                <w:rFonts w:ascii="Courier New" w:eastAsia="Times New Roman" w:hAnsi="Courier New" w:cs="Courier New"/>
+                <w:color w:val="000000"/>
+                <w:sz w:val="18"/>
+                <w:szCs w:val="18"/>
+                <w:lang w:val="en-US"/>
+              </w:rPr>
+            </w:pPr>
+            <w:r>
+              <w:rPr>
+                <w:rFonts w:ascii="Courier New" w:eastAsia="Times New Roman" w:hAnsi="Courier New" w:cs="Courier New"/>
+                <w:color w:val="000000"/>
+                <w:sz w:val="18"/>
+                <w:szCs w:val="18"/>
+                <w:lang w:val="en-US"/>
+              </w:rPr>
+              <w:t>    </w:t>
+            </w:r>
+            <w:r>
+              <w:rPr>
+                <w:rFonts w:ascii="Courier New" w:eastAsia="Times New Roman" w:hAnsi="Courier New" w:cs="Courier New"/>
+                <w:color w:val="A31515"/>
+                <w:sz w:val="18"/>
+                <w:szCs w:val="18"/>
+                <w:lang w:val="en-US"/>
+              </w:rPr>
+              <w:t>"status"</w:t>
+            </w:r>
+            <w:r>
+              <w:rPr>
+                <w:rFonts w:ascii="Courier New" w:eastAsia="Times New Roman" w:hAnsi="Courier New" w:cs="Courier New"/>
+                <w:color w:val="000000"/>
+                <w:sz w:val="18"/>
+                <w:szCs w:val="18"/>
+                <w:lang w:val="en-US"/>
+              </w:rPr>
+              <w:t>: </w:t>
+            </w:r>
+            <w:r>
+              <w:rPr>
+                <w:rFonts w:ascii="Courier New" w:eastAsia="Times New Roman" w:hAnsi="Courier New" w:cs="Courier New"/>
+                <w:color w:val="098658"/>
+                <w:sz w:val="18"/>
+                <w:szCs w:val="18"/>
+                <w:lang w:val="en-US"/>
+              </w:rPr>
+              <w:t>500</w:t>
+            </w:r>
+            <w:r>
+              <w:rPr>
+                <w:rFonts w:ascii="Courier New" w:eastAsia="Times New Roman" w:hAnsi="Courier New" w:cs="Courier New"/>
+                <w:color w:val="000000"/>
+                <w:sz w:val="18"/>
+                <w:szCs w:val="18"/>
+                <w:lang w:val="en-US"/>
+              </w:rPr>
+              <w:t>,</w:t>
+            </w:r>
+          </w:p>
+          <w:p>
+            <w:pPr>
+              <w:shd w:val="clear" w:color="auto" w:fill="FFFFFE"/>
+              <w:spacing w:line="270" w:lineRule="atLeast"/>
+              <w:rPr>
+                <w:rFonts w:ascii="Courier New" w:eastAsia="Times New Roman" w:hAnsi="Courier New" w:cs="Courier New"/>
+                <w:color w:val="000000"/>
+                <w:sz w:val="18"/>
+                <w:szCs w:val="18"/>
+                <w:lang w:val="en-US"/>
+              </w:rPr>
+            </w:pPr>
+            <w:r>
+              <w:rPr>
+                <w:rFonts w:ascii="Courier New" w:eastAsia="Times New Roman" w:hAnsi="Courier New" w:cs="Courier New"/>
+                <w:color w:val="000000"/>
+                <w:sz w:val="18"/>
+                <w:szCs w:val="18"/>
+                <w:lang w:val="en-US"/>
+              </w:rPr>
+              <w:t>    </w:t>
+            </w:r>
+            <w:r>
+              <w:rPr>
+                <w:rFonts w:ascii="Courier New" w:eastAsia="Times New Roman" w:hAnsi="Courier New" w:cs="Courier New"/>
+                <w:color w:val="A31515"/>
+                <w:sz w:val="18"/>
+                <w:szCs w:val="18"/>
+                <w:lang w:val="en-US"/>
+              </w:rPr>
+              <w:t>"error"</w:t>
+            </w:r>
+            <w:r>
+              <w:rPr>
+                <w:rFonts w:ascii="Courier New" w:eastAsia="Times New Roman" w:hAnsi="Courier New" w:cs="Courier New"/>
+                <w:color w:val="000000"/>
+                <w:sz w:val="18"/>
+                <w:szCs w:val="18"/>
+                <w:lang w:val="en-US"/>
+              </w:rPr>
+              <w:t>: </w:t>
+            </w:r>
+            <w:r>
+              <w:rPr>
+                <w:rFonts w:ascii="Courier New" w:eastAsia="Times New Roman" w:hAnsi="Courier New" w:cs="Courier New"/>
+                <w:color w:val="0451A5"/>
+                <w:sz w:val="18"/>
+                <w:szCs w:val="18"/>
+                <w:lang w:val="en-US"/>
+              </w:rPr>
+              <w:t>"Internal Server Error"</w:t>
+            </w:r>
+            <w:r>
+              <w:rPr>
+                <w:rFonts w:ascii="Courier New" w:eastAsia="Times New Roman" w:hAnsi="Courier New" w:cs="Courier New"/>
+                <w:color w:val="000000"/>
+                <w:sz w:val="18"/>
+                <w:szCs w:val="18"/>
+                <w:lang w:val="en-US"/>
+              </w:rPr>
+              <w:t>,</w:t>
+            </w:r>
+          </w:p>
+          <w:p>
+            <w:pPr>
+              <w:shd w:val="clear" w:color="auto" w:fill="FFFFFE"/>
+              <w:spacing w:line="270" w:lineRule="atLeast"/>
+              <w:rPr>
+                <w:rFonts w:ascii="Courier New" w:eastAsia="Times New Roman" w:hAnsi="Courier New" w:cs="Courier New"/>
+                <w:color w:val="000000"/>
+                <w:sz w:val="18"/>
+                <w:szCs w:val="18"/>
+                <w:lang w:val="en-US"/>
+              </w:rPr>
+            </w:pPr>
+            <w:r>
+              <w:rPr>
+                <w:rFonts w:ascii="Courier New" w:eastAsia="Times New Roman" w:hAnsi="Courier New" w:cs="Courier New"/>
+                <w:color w:val="000000"/>
+                <w:sz w:val="18"/>
+                <w:szCs w:val="18"/>
+                <w:lang w:val="en-US"/>
+              </w:rPr>
+              <w:t>    </w:t>
+            </w:r>
+            <w:r>
+              <w:rPr>
+                <w:rFonts w:ascii="Courier New" w:eastAsia="Times New Roman" w:hAnsi="Courier New" w:cs="Courier New"/>
+                <w:color w:val="A31515"/>
+                <w:sz w:val="18"/>
+                <w:szCs w:val="18"/>
+                <w:lang w:val="en-US"/>
+              </w:rPr>
+              <w:t>"message"</w:t>
+            </w:r>
+            <w:r>
+              <w:rPr>
+                <w:rFonts w:ascii="Courier New" w:eastAsia="Times New Roman" w:hAnsi="Courier New" w:cs="Courier New"/>
+                <w:color w:val="000000"/>
+                <w:sz w:val="18"/>
+                <w:szCs w:val="18"/>
+                <w:lang w:val="en-US"/>
+              </w:rPr>
+              <w:t>: </w:t>
+            </w:r>
+            <w:r>
+              <w:rPr>
+                <w:rFonts w:ascii="Courier New" w:eastAsia="Times New Roman" w:hAnsi="Courier New" w:cs="Courier New"/>
+                <w:color w:val="0451A5"/>
+                <w:sz w:val="18"/>
+                <w:szCs w:val="18"/>
+                <w:lang w:val="en-US"/>
+              </w:rPr>
+              <w:t>"could not execute statement; SQL [n/a]; constraint [null]; nested exception is </w:t>
+            </w:r>
+            <w:proofErr w:type="gramStart"/>
+            <w:r>
+              <w:rPr>
+                <w:rFonts w:ascii="Courier New" w:eastAsia="Times New Roman" w:hAnsi="Courier New" w:cs="Courier New"/>
+                <w:color w:val="0451A5"/>
+                <w:sz w:val="18"/>
+                <w:szCs w:val="18"/>
+                <w:lang w:val="en-US"/>
+              </w:rPr>
+              <w:t>org.hibernate</w:t>
+            </w:r>
+            <w:proofErr w:type="gramEnd"/>
+            <w:r>
+              <w:rPr>
+                <w:rFonts w:ascii="Courier New" w:eastAsia="Times New Roman" w:hAnsi="Courier New" w:cs="Courier New"/>
+                <w:color w:val="0451A5"/>
+                <w:sz w:val="18"/>
+                <w:szCs w:val="18"/>
+                <w:lang w:val="en-US"/>
+              </w:rPr>
+              <w:t>.exception.ConstraintViolationException: could not execute statement"</w:t>
+            </w:r>
+            <w:r>
+              <w:rPr>
+                <w:rFonts w:ascii="Courier New" w:eastAsia="Times New Roman" w:hAnsi="Courier New" w:cs="Courier New"/>
+                <w:color w:val="000000"/>
+                <w:sz w:val="18"/>
+                <w:szCs w:val="18"/>
+                <w:lang w:val="en-US"/>
+              </w:rPr>
+              <w:t>,</w:t>
+            </w:r>
+          </w:p>
+          <w:p>
+            <w:pPr>
+              <w:shd w:val="clear" w:color="auto" w:fill="FFFFFE"/>
+              <w:spacing w:line="270" w:lineRule="atLeast"/>
+              <w:rPr>
+                <w:rFonts w:ascii="Courier New" w:eastAsia="Times New Roman" w:hAnsi="Courier New" w:cs="Courier New"/>
+                <w:color w:val="000000"/>
+                <w:sz w:val="18"/>
+                <w:szCs w:val="18"/>
+                <w:lang w:val="pt-PT"/>
+              </w:rPr>
+            </w:pPr>
+            <w:r>
+              <w:rPr>
+                <w:rFonts w:ascii="Courier New" w:eastAsia="Times New Roman" w:hAnsi="Courier New" w:cs="Courier New"/>
+                <w:color w:val="000000"/>
+                <w:sz w:val="18"/>
+                <w:szCs w:val="18"/>
+                <w:lang w:val="en-US"/>
+              </w:rPr>
+              <w:t>    </w:t>
+            </w:r>
+            <w:r>
+              <w:rPr>
+                <w:rFonts w:ascii="Courier New" w:eastAsia="Times New Roman" w:hAnsi="Courier New" w:cs="Courier New"/>
+                <w:color w:val="A31515"/>
+                <w:sz w:val="18"/>
+                <w:szCs w:val="18"/>
+                <w:lang w:val="pt-PT"/>
+              </w:rPr>
+              <w:t>"</w:t>
+            </w:r>
+            <w:proofErr w:type="spellStart"/>
+            <w:r>
+              <w:rPr>
+                <w:rFonts w:ascii="Courier New" w:eastAsia="Times New Roman" w:hAnsi="Courier New" w:cs="Courier New"/>
+                <w:color w:val="A31515"/>
+                <w:sz w:val="18"/>
+                <w:szCs w:val="18"/>
+                <w:lang w:val="pt-PT"/>
+              </w:rPr>
+              <w:t>path</w:t>
+            </w:r>
+            <w:proofErr w:type="spellEnd"/>
+            <w:r>
+              <w:rPr>
+                <w:rFonts w:ascii="Courier New" w:eastAsia="Times New Roman" w:hAnsi="Courier New" w:cs="Courier New"/>
+                <w:color w:val="A31515"/>
+                <w:sz w:val="18"/>
+                <w:szCs w:val="18"/>
+                <w:lang w:val="pt-PT"/>
+              </w:rPr>
+              <w:t>"</w:t>
+            </w:r>
+            <w:r>
+              <w:rPr>
+                <w:rFonts w:ascii="Courier New" w:eastAsia="Times New Roman" w:hAnsi="Courier New" w:cs="Courier New"/>
+                <w:color w:val="000000"/>
+                <w:sz w:val="18"/>
+                <w:szCs w:val="18"/>
+                <w:lang w:val="pt-PT"/>
+              </w:rPr>
+              <w:t>: </w:t>
+            </w:r>
+            <w:r>
+              <w:rPr>
+                <w:rFonts w:ascii="Courier New" w:eastAsia="Times New Roman" w:hAnsi="Courier New" w:cs="Courier New"/>
+                <w:color w:val="0451A5"/>
+                <w:sz w:val="18"/>
+                <w:szCs w:val="18"/>
+                <w:lang w:val="pt-PT"/>
+              </w:rPr>
+              <w:t>"/api/colaboradores"</w:t>
+            </w:r>
+          </w:p>
+          <w:p>
+            <w:pPr>
+              <w:shd w:val="clear" w:color="auto" w:fill="FFFFFE"/>
+              <w:spacing w:line="270" w:lineRule="atLeast"/>
+              <w:rPr>
+                <w:rFonts w:ascii="Courier New" w:eastAsia="Times New Roman" w:hAnsi="Courier New" w:cs="Courier New"/>
+                <w:color w:val="000000"/>
+                <w:sz w:val="18"/>
+                <w:szCs w:val="18"/>
+                <w:lang w:val="pt-PT"/>
+              </w:rPr>
+            </w:pPr>
+            <w:r>
+              <w:rPr>
+                <w:rFonts w:ascii="Courier New" w:eastAsia="Times New Roman" w:hAnsi="Courier New" w:cs="Courier New"/>
+                <w:color w:val="000000"/>
+                <w:sz w:val="18"/>
+                <w:szCs w:val="18"/>
+                <w:lang w:val="pt-PT"/>
+              </w:rPr>
+              <w:t>}</w:t>
+            </w:r>
+          </w:p>
+          <w:p>
+            <w:pPr>
+              <w:shd w:val="clear" w:color="auto" w:fill="FFFFFE"/>
+              <w:spacing w:line="270" w:lineRule="atLeast"/>
+              <w:rPr>
+                <w:rFonts w:ascii="Courier New" w:eastAsia="Times New Roman" w:hAnsi="Courier New" w:cs="Courier New"/>
+                <w:color w:val="000000"/>
+                <w:sz w:val="18"/>
+                <w:szCs w:val="18"/>
+                <w:lang w:val="pt-PT"/>
+              </w:rPr>
+            </w:pPr>
+          </w:p>
+        </w:tc>
+      </w:tr>
+    </w:tbl>
+    <w:p>
+      <w:pPr>
+        <w:rPr>
+          <w:lang w:val="pt-PT"/>
+        </w:rPr>
+      </w:pPr>
+    </w:p>
+    <w:tbl>
+      <w:tblPr>
+        <w:tblStyle w:val="TabelacomGrelha"/>
+        <w:tblW w:w="0" w:type="auto"/>
+        <w:tblLook w:val="04A0" w:firstRow="1" w:lastRow="0" w:firstColumn="1" w:lastColumn="0" w:noHBand="0" w:noVBand="1"/>
+      </w:tblPr>
+      <w:tblGrid>
+        <w:gridCol w:w="9350"/>
+      </w:tblGrid>
+      <w:tr>
+        <w:tc>
+          <w:tcPr>
+            <w:tcW w:w="9350" w:type="dxa"/>
+            <w:tcBorders>
+              <w:bottom w:val="nil"/>
+            </w:tcBorders>
+          </w:tcPr>
+          <w:p>
+            <w:pPr>
+              <w:rPr>
+                <w:b/>
+                <w:bCs/>
+                <w:lang w:val="pt-PT"/>
+              </w:rPr>
+            </w:pPr>
+            <w:r>
+              <w:rPr>
+                <w:b/>
+                <w:bCs/>
+                <w:lang w:val="pt-PT"/>
+              </w:rPr>
+              <w:t xml:space="preserve">Recebe a informação do registo de saída e de entrada da viatura </w:t>
+            </w:r>
+          </w:p>
+        </w:tc>
+      </w:tr>
+      <w:tr>
+        <w:tc>
+          <w:tcPr>
+            <w:tcW w:w="9350" w:type="dxa"/>
+            <w:tcBorders>
+              <w:top w:val="nil"/>
+            </w:tcBorders>
+          </w:tcPr>
+          <w:p>
+            <w:pPr>
+              <w:rPr>
+                <w:lang w:val="pt-PT"/>
+              </w:rPr>
+            </w:pPr>
+            <w:r>
+              <w:rPr>
+                <w:lang w:val="pt-PT"/>
+              </w:rPr>
+              <w:t>Regista um novo registo de saída e entrada á base de dados</w:t>
+            </w:r>
+          </w:p>
+        </w:tc>
+      </w:tr>
+      <w:tr>
+        <w:tc>
+          <w:tcPr>
+            <w:tcW w:w="9350" w:type="dxa"/>
+          </w:tcPr>
+          <w:p>
+            <w:pPr>
+              <w:rPr>
+                <w:lang w:val="en-US"/>
+              </w:rPr>
+            </w:pPr>
+            <w:r>
+              <w:rPr>
+                <w:lang w:val="en-US"/>
+              </w:rPr>
+              <w:t xml:space="preserve">URL: </w:t>
+            </w:r>
+            <w:hyperlink r:id="rId5" w:history="1">
+              <w:r>
+                <w:rPr>
+                  <w:rStyle w:val="Hiperligao"/>
+                  <w:rFonts w:ascii="Helvetica" w:hAnsi="Helvetica" w:cs="Helvetica"/>
+                  <w:sz w:val="18"/>
+                  <w:szCs w:val="18"/>
+                  <w:shd w:val="clear" w:color="auto" w:fill="FFFFFF"/>
+                </w:rPr>
+                <w:t>http://localhost:8080/api/registo_entradas</w:t>
+              </w:r>
+            </w:hyperlink>
+            <w:r>
+              <w:rPr>
+                <w:rFonts w:ascii="Helvetica" w:hAnsi="Helvetica" w:cs="Helvetica"/>
+                <w:color w:val="212121"/>
+                <w:sz w:val="18"/>
+                <w:szCs w:val="18"/>
+                <w:shd w:val="clear" w:color="auto" w:fill="FFFFFF"/>
+              </w:rPr>
+              <w:t xml:space="preserve"> </w:t>
+            </w:r>
+            <w:r>
+              <w:rPr>
+                <w:color w:val="212121"/>
+              </w:rPr>
+              <w:t xml:space="preserve"> / </w:t>
+            </w:r>
+            <w:r>
+              <w:rPr>
+                <w:rFonts w:ascii="Helvetica" w:hAnsi="Helvetica" w:cs="Helvetica"/>
+                <w:color w:val="212121"/>
+                <w:sz w:val="18"/>
+                <w:szCs w:val="18"/>
+                <w:shd w:val="clear" w:color="auto" w:fill="FFFFFF"/>
+              </w:rPr>
+              <w:t xml:space="preserve">  </w:t>
+            </w:r>
+            <w:hyperlink r:id="rId6" w:history="1">
+              <w:r>
+                <w:rPr>
+                  <w:rStyle w:val="Hiperligao"/>
+                  <w:rFonts w:ascii="Helvetica" w:hAnsi="Helvetica" w:cs="Helvetica"/>
+                  <w:sz w:val="18"/>
+                  <w:szCs w:val="18"/>
+                  <w:shd w:val="clear" w:color="auto" w:fill="FFFFFF"/>
+                </w:rPr>
+                <w:t>http://localhost:8080/api/registo_</w:t>
+              </w:r>
+              <w:r>
+                <w:rPr>
+                  <w:rStyle w:val="Hiperligao"/>
+                  <w:rFonts w:ascii="Helvetica" w:hAnsi="Helvetica" w:cs="Helvetica"/>
+                  <w:sz w:val="18"/>
+                  <w:szCs w:val="18"/>
+                  <w:shd w:val="clear" w:color="auto" w:fill="FFFFFF"/>
+                </w:rPr>
+                <w:t>saidas</w:t>
+              </w:r>
+            </w:hyperlink>
+            <w:r>
+              <w:rPr>
+                <w:rFonts w:ascii="Helvetica" w:hAnsi="Helvetica" w:cs="Helvetica"/>
+                <w:color w:val="212121"/>
+                <w:sz w:val="18"/>
+                <w:szCs w:val="18"/>
+                <w:shd w:val="clear" w:color="auto" w:fill="FFFFFF"/>
+              </w:rPr>
+              <w:t xml:space="preserve"> </w:t>
+            </w:r>
+          </w:p>
+        </w:tc>
+      </w:tr>
+      <w:tr>
+        <w:tc>
+          <w:tcPr>
+            <w:tcW w:w="9350" w:type="dxa"/>
+          </w:tcPr>
+          <w:p>
+            <w:pPr>
+              <w:rPr>
+                <w:lang w:val="en-US"/>
+              </w:rPr>
+            </w:pPr>
+            <w:r>
+              <w:rPr>
+                <w:lang w:val="en-US"/>
+              </w:rPr>
+              <w:t xml:space="preserve">Dados: </w:t>
+            </w:r>
+          </w:p>
+          <w:p>
+            <w:pPr>
+              <w:rPr>
+                <w:lang w:val="en-US"/>
+              </w:rPr>
+            </w:pPr>
+            <w:proofErr w:type="spellStart"/>
+            <w:r>
+              <w:rPr>
+                <w:b/>
+                <w:bCs/>
+                <w:lang w:val="en-US"/>
+              </w:rPr>
+              <w:t>Registo</w:t>
+            </w:r>
+            <w:proofErr w:type="spellEnd"/>
+            <w:r>
+              <w:rPr>
+                <w:b/>
+                <w:bCs/>
+                <w:lang w:val="en-US"/>
+              </w:rPr>
+              <w:t xml:space="preserve"> de </w:t>
+            </w:r>
+            <w:proofErr w:type="spellStart"/>
+            <w:r>
+              <w:rPr>
+                <w:b/>
+                <w:bCs/>
+                <w:lang w:val="en-US"/>
+              </w:rPr>
+              <w:t>Saída</w:t>
+            </w:r>
+            <w:proofErr w:type="spellEnd"/>
+            <w:r>
+              <w:rPr>
+                <w:lang w:val="en-US"/>
+              </w:rPr>
+              <w:t>:</w:t>
+            </w:r>
+          </w:p>
+          <w:p>
+            <w:pPr>
+              <w:shd w:val="clear" w:color="auto" w:fill="FFFFFE"/>
+              <w:spacing w:line="270" w:lineRule="atLeast"/>
+              <w:rPr>
+                <w:rFonts w:ascii="Courier New" w:eastAsia="Times New Roman" w:hAnsi="Courier New" w:cs="Courier New"/>
+                <w:color w:val="000000"/>
+                <w:sz w:val="18"/>
+                <w:szCs w:val="18"/>
+                <w:lang w:val="pt-PT"/>
+              </w:rPr>
+            </w:pPr>
+            <w:r>
+              <w:rPr>
+                <w:rFonts w:ascii="Courier New" w:eastAsia="Times New Roman" w:hAnsi="Courier New" w:cs="Courier New"/>
+                <w:color w:val="000000"/>
+                <w:sz w:val="18"/>
+                <w:szCs w:val="18"/>
+                <w:lang w:val="pt-PT"/>
+              </w:rPr>
+              <w:t>{</w:t>
+            </w:r>
+          </w:p>
+          <w:p>
+            <w:pPr>
+              <w:shd w:val="clear" w:color="auto" w:fill="FFFFFE"/>
+              <w:spacing w:line="270" w:lineRule="atLeast"/>
+              <w:rPr>
+                <w:rFonts w:ascii="Courier New" w:eastAsia="Times New Roman" w:hAnsi="Courier New" w:cs="Courier New"/>
+                <w:color w:val="000000"/>
+                <w:sz w:val="18"/>
+                <w:szCs w:val="18"/>
+                <w:lang w:val="pt-PT"/>
+              </w:rPr>
+            </w:pPr>
+            <w:r>
+              <w:rPr>
+                <w:rFonts w:ascii="Courier New" w:eastAsia="Times New Roman" w:hAnsi="Courier New" w:cs="Courier New"/>
+                <w:color w:val="000000"/>
+                <w:sz w:val="18"/>
+                <w:szCs w:val="18"/>
+                <w:lang w:val="pt-PT"/>
+              </w:rPr>
+              <w:t>        </w:t>
+            </w:r>
+            <w:r>
+              <w:rPr>
+                <w:rFonts w:ascii="Courier New" w:eastAsia="Times New Roman" w:hAnsi="Courier New" w:cs="Courier New"/>
+                <w:color w:val="A31515"/>
+                <w:sz w:val="18"/>
+                <w:szCs w:val="18"/>
+                <w:lang w:val="pt-PT"/>
+              </w:rPr>
+              <w:t>"</w:t>
+            </w:r>
+            <w:proofErr w:type="spellStart"/>
+            <w:r>
+              <w:rPr>
+                <w:rFonts w:ascii="Courier New" w:eastAsia="Times New Roman" w:hAnsi="Courier New" w:cs="Courier New"/>
+                <w:color w:val="A31515"/>
+                <w:sz w:val="18"/>
+                <w:szCs w:val="18"/>
+                <w:lang w:val="pt-PT"/>
+              </w:rPr>
+              <w:t>colab_id</w:t>
+            </w:r>
+            <w:proofErr w:type="spellEnd"/>
+            <w:r>
+              <w:rPr>
+                <w:rFonts w:ascii="Courier New" w:eastAsia="Times New Roman" w:hAnsi="Courier New" w:cs="Courier New"/>
+                <w:color w:val="A31515"/>
+                <w:sz w:val="18"/>
+                <w:szCs w:val="18"/>
+                <w:lang w:val="pt-PT"/>
+              </w:rPr>
+              <w:t>"</w:t>
+            </w:r>
+            <w:r>
+              <w:rPr>
+                <w:rFonts w:ascii="Courier New" w:eastAsia="Times New Roman" w:hAnsi="Courier New" w:cs="Courier New"/>
+                <w:color w:val="000000"/>
+                <w:sz w:val="18"/>
+                <w:szCs w:val="18"/>
+                <w:lang w:val="pt-PT"/>
+              </w:rPr>
+              <w:t>: </w:t>
+            </w:r>
+            <w:r>
+              <w:rPr>
+                <w:rFonts w:ascii="Courier New" w:eastAsia="Times New Roman" w:hAnsi="Courier New" w:cs="Courier New"/>
+                <w:color w:val="0451A5"/>
+                <w:sz w:val="18"/>
+                <w:szCs w:val="18"/>
+                <w:lang w:val="pt-PT"/>
+              </w:rPr>
+              <w:t>"5"</w:t>
+            </w:r>
+            <w:r>
+              <w:rPr>
+                <w:rFonts w:ascii="Courier New" w:eastAsia="Times New Roman" w:hAnsi="Courier New" w:cs="Courier New"/>
+                <w:color w:val="000000"/>
+                <w:sz w:val="18"/>
+                <w:szCs w:val="18"/>
+                <w:lang w:val="pt-PT"/>
+              </w:rPr>
+              <w:t>,</w:t>
+            </w:r>
+          </w:p>
+          <w:p>
+            <w:pPr>
+              <w:shd w:val="clear" w:color="auto" w:fill="FFFFFE"/>
+              <w:spacing w:line="270" w:lineRule="atLeast"/>
+              <w:rPr>
+                <w:rFonts w:ascii="Courier New" w:eastAsia="Times New Roman" w:hAnsi="Courier New" w:cs="Courier New"/>
+                <w:color w:val="000000"/>
+                <w:sz w:val="18"/>
+                <w:szCs w:val="18"/>
+                <w:lang w:val="pt-PT"/>
+              </w:rPr>
+            </w:pPr>
+            <w:r>
+              <w:rPr>
+                <w:rFonts w:ascii="Courier New" w:eastAsia="Times New Roman" w:hAnsi="Courier New" w:cs="Courier New"/>
+                <w:color w:val="000000"/>
+                <w:sz w:val="18"/>
+                <w:szCs w:val="18"/>
+                <w:lang w:val="pt-PT"/>
+              </w:rPr>
+              <w:t>        </w:t>
+            </w:r>
+            <w:r>
+              <w:rPr>
+                <w:rFonts w:ascii="Courier New" w:eastAsia="Times New Roman" w:hAnsi="Courier New" w:cs="Courier New"/>
+                <w:color w:val="A31515"/>
+                <w:sz w:val="18"/>
+                <w:szCs w:val="18"/>
+                <w:lang w:val="pt-PT"/>
+              </w:rPr>
+              <w:t>"</w:t>
+            </w:r>
+            <w:proofErr w:type="spellStart"/>
+            <w:r>
+              <w:rPr>
+                <w:rFonts w:ascii="Courier New" w:eastAsia="Times New Roman" w:hAnsi="Courier New" w:cs="Courier New"/>
+                <w:color w:val="A31515"/>
+                <w:sz w:val="18"/>
+                <w:szCs w:val="18"/>
+                <w:lang w:val="pt-PT"/>
+              </w:rPr>
+              <w:t>viatura_id</w:t>
+            </w:r>
+            <w:proofErr w:type="spellEnd"/>
+            <w:r>
+              <w:rPr>
+                <w:rFonts w:ascii="Courier New" w:eastAsia="Times New Roman" w:hAnsi="Courier New" w:cs="Courier New"/>
+                <w:color w:val="A31515"/>
+                <w:sz w:val="18"/>
+                <w:szCs w:val="18"/>
+                <w:lang w:val="pt-PT"/>
+              </w:rPr>
+              <w:t>"</w:t>
+            </w:r>
+            <w:r>
+              <w:rPr>
+                <w:rFonts w:ascii="Courier New" w:eastAsia="Times New Roman" w:hAnsi="Courier New" w:cs="Courier New"/>
+                <w:color w:val="000000"/>
+                <w:sz w:val="18"/>
+                <w:szCs w:val="18"/>
+                <w:lang w:val="pt-PT"/>
+              </w:rPr>
+              <w:t>: </w:t>
+            </w:r>
+            <w:r>
+              <w:rPr>
+                <w:rFonts w:ascii="Courier New" w:eastAsia="Times New Roman" w:hAnsi="Courier New" w:cs="Courier New"/>
+                <w:color w:val="0451A5"/>
+                <w:sz w:val="18"/>
+                <w:szCs w:val="18"/>
+                <w:lang w:val="pt-PT"/>
+              </w:rPr>
+              <w:t>"6"</w:t>
+            </w:r>
+            <w:r>
+              <w:rPr>
+                <w:rFonts w:ascii="Courier New" w:eastAsia="Times New Roman" w:hAnsi="Courier New" w:cs="Courier New"/>
+                <w:color w:val="000000"/>
+                <w:sz w:val="18"/>
+                <w:szCs w:val="18"/>
+                <w:lang w:val="pt-PT"/>
+              </w:rPr>
+              <w:t>,</w:t>
+            </w:r>
+          </w:p>
+          <w:p>
+            <w:pPr>
+              <w:shd w:val="clear" w:color="auto" w:fill="FFFFFE"/>
+              <w:spacing w:line="270" w:lineRule="atLeast"/>
+              <w:rPr>
+                <w:rFonts w:ascii="Courier New" w:eastAsia="Times New Roman" w:hAnsi="Courier New" w:cs="Courier New"/>
+                <w:color w:val="000000"/>
+                <w:sz w:val="18"/>
+                <w:szCs w:val="18"/>
+                <w:lang w:val="pt-PT"/>
+              </w:rPr>
+            </w:pPr>
+            <w:r>
+              <w:rPr>
+                <w:rFonts w:ascii="Courier New" w:eastAsia="Times New Roman" w:hAnsi="Courier New" w:cs="Courier New"/>
+                <w:color w:val="000000"/>
+                <w:sz w:val="18"/>
+                <w:szCs w:val="18"/>
+                <w:lang w:val="pt-PT"/>
+              </w:rPr>
+              <w:t>        </w:t>
+            </w:r>
+            <w:r>
+              <w:rPr>
+                <w:rFonts w:ascii="Courier New" w:eastAsia="Times New Roman" w:hAnsi="Courier New" w:cs="Courier New"/>
+                <w:color w:val="A31515"/>
+                <w:sz w:val="18"/>
+                <w:szCs w:val="18"/>
+                <w:lang w:val="pt-PT"/>
+              </w:rPr>
+              <w:t>"</w:t>
+            </w:r>
+            <w:proofErr w:type="spellStart"/>
+            <w:r>
+              <w:rPr>
+                <w:rFonts w:ascii="Courier New" w:eastAsia="Times New Roman" w:hAnsi="Courier New" w:cs="Courier New"/>
+                <w:color w:val="A31515"/>
+                <w:sz w:val="18"/>
+                <w:szCs w:val="18"/>
+                <w:lang w:val="pt-PT"/>
+              </w:rPr>
+              <w:t>dia_saia</w:t>
+            </w:r>
+            <w:proofErr w:type="spellEnd"/>
+            <w:r>
+              <w:rPr>
+                <w:rFonts w:ascii="Courier New" w:eastAsia="Times New Roman" w:hAnsi="Courier New" w:cs="Courier New"/>
+                <w:color w:val="A31515"/>
+                <w:sz w:val="18"/>
+                <w:szCs w:val="18"/>
+                <w:lang w:val="pt-PT"/>
+              </w:rPr>
+              <w:t>"</w:t>
+            </w:r>
+            <w:r>
+              <w:rPr>
+                <w:rFonts w:ascii="Courier New" w:eastAsia="Times New Roman" w:hAnsi="Courier New" w:cs="Courier New"/>
+                <w:color w:val="000000"/>
+                <w:sz w:val="18"/>
+                <w:szCs w:val="18"/>
+                <w:lang w:val="pt-PT"/>
+              </w:rPr>
+              <w:t>: </w:t>
+            </w:r>
+            <w:r>
+              <w:rPr>
+                <w:rFonts w:ascii="Courier New" w:eastAsia="Times New Roman" w:hAnsi="Courier New" w:cs="Courier New"/>
+                <w:color w:val="0451A5"/>
+                <w:sz w:val="18"/>
+                <w:szCs w:val="18"/>
+                <w:lang w:val="pt-PT"/>
+              </w:rPr>
+              <w:t>"2021-07-07"</w:t>
+            </w:r>
+            <w:r>
+              <w:rPr>
+                <w:rFonts w:ascii="Courier New" w:eastAsia="Times New Roman" w:hAnsi="Courier New" w:cs="Courier New"/>
+                <w:color w:val="000000"/>
+                <w:sz w:val="18"/>
+                <w:szCs w:val="18"/>
+                <w:lang w:val="pt-PT"/>
+              </w:rPr>
+              <w:t>,</w:t>
+            </w:r>
+          </w:p>
+          <w:p>
+            <w:pPr>
+              <w:shd w:val="clear" w:color="auto" w:fill="FFFFFE"/>
+              <w:spacing w:line="270" w:lineRule="atLeast"/>
+              <w:rPr>
+                <w:rFonts w:ascii="Courier New" w:eastAsia="Times New Roman" w:hAnsi="Courier New" w:cs="Courier New"/>
+                <w:color w:val="000000"/>
+                <w:sz w:val="18"/>
+                <w:szCs w:val="18"/>
+                <w:lang w:val="pt-PT"/>
+              </w:rPr>
+            </w:pPr>
+            <w:r>
+              <w:rPr>
+                <w:rFonts w:ascii="Courier New" w:eastAsia="Times New Roman" w:hAnsi="Courier New" w:cs="Courier New"/>
+                <w:color w:val="000000"/>
+                <w:sz w:val="18"/>
+                <w:szCs w:val="18"/>
+                <w:lang w:val="pt-PT"/>
+              </w:rPr>
+              <w:lastRenderedPageBreak/>
+              <w:t>        </w:t>
+            </w:r>
+            <w:r>
+              <w:rPr>
+                <w:rFonts w:ascii="Courier New" w:eastAsia="Times New Roman" w:hAnsi="Courier New" w:cs="Courier New"/>
+                <w:color w:val="A31515"/>
+                <w:sz w:val="18"/>
+                <w:szCs w:val="18"/>
+                <w:lang w:val="pt-PT"/>
+              </w:rPr>
+              <w:t>"</w:t>
+            </w:r>
+            <w:proofErr w:type="spellStart"/>
+            <w:r>
+              <w:rPr>
+                <w:rFonts w:ascii="Courier New" w:eastAsia="Times New Roman" w:hAnsi="Courier New" w:cs="Courier New"/>
+                <w:color w:val="A31515"/>
+                <w:sz w:val="18"/>
+                <w:szCs w:val="18"/>
+                <w:lang w:val="pt-PT"/>
+              </w:rPr>
+              <w:t>quilometros_saida</w:t>
+            </w:r>
+            <w:proofErr w:type="spellEnd"/>
+            <w:r>
+              <w:rPr>
+                <w:rFonts w:ascii="Courier New" w:eastAsia="Times New Roman" w:hAnsi="Courier New" w:cs="Courier New"/>
+                <w:color w:val="A31515"/>
+                <w:sz w:val="18"/>
+                <w:szCs w:val="18"/>
+                <w:lang w:val="pt-PT"/>
+              </w:rPr>
+              <w:t>"</w:t>
+            </w:r>
+            <w:r>
+              <w:rPr>
+                <w:rFonts w:ascii="Courier New" w:eastAsia="Times New Roman" w:hAnsi="Courier New" w:cs="Courier New"/>
+                <w:color w:val="000000"/>
+                <w:sz w:val="18"/>
+                <w:szCs w:val="18"/>
+                <w:lang w:val="pt-PT"/>
+              </w:rPr>
+              <w:t>: </w:t>
+            </w:r>
+            <w:r>
+              <w:rPr>
+                <w:rFonts w:ascii="Courier New" w:eastAsia="Times New Roman" w:hAnsi="Courier New" w:cs="Courier New"/>
+                <w:color w:val="0451A5"/>
+                <w:sz w:val="18"/>
+                <w:szCs w:val="18"/>
+                <w:lang w:val="pt-PT"/>
+              </w:rPr>
+              <w:t>"252625"</w:t>
+            </w:r>
+          </w:p>
+          <w:p>
+            <w:pPr>
+              <w:shd w:val="clear" w:color="auto" w:fill="FFFFFE"/>
+              <w:spacing w:line="270" w:lineRule="atLeast"/>
+              <w:rPr>
+                <w:rFonts w:ascii="Courier New" w:eastAsia="Times New Roman" w:hAnsi="Courier New" w:cs="Courier New"/>
+                <w:color w:val="000000"/>
+                <w:sz w:val="18"/>
+                <w:szCs w:val="18"/>
+                <w:lang w:val="pt-PT"/>
+              </w:rPr>
+            </w:pPr>
+            <w:r>
+              <w:rPr>
+                <w:rFonts w:ascii="Courier New" w:eastAsia="Times New Roman" w:hAnsi="Courier New" w:cs="Courier New"/>
+                <w:color w:val="000000"/>
+                <w:sz w:val="18"/>
+                <w:szCs w:val="18"/>
+                <w:lang w:val="pt-PT"/>
+              </w:rPr>
+              <w:t>    }</w:t>
+            </w:r>
+          </w:p>
+          <w:p>
+            <w:pPr>
+              <w:rPr>
+                <w:lang w:val="en-US"/>
+              </w:rPr>
+            </w:pPr>
+          </w:p>
+          <w:p>
+            <w:pPr>
+              <w:rPr>
+                <w:lang w:val="pt-PT"/>
+              </w:rPr>
+            </w:pPr>
+            <w:r>
+              <w:rPr>
+                <w:lang w:val="pt-PT"/>
+              </w:rPr>
+              <w:t>R</w:t>
+            </w:r>
+            <w:r>
+              <w:rPr>
+                <w:lang w:val="pt-PT"/>
+              </w:rPr>
+              <w:t>esultado:</w:t>
+            </w:r>
+          </w:p>
+          <w:p>
+            <w:pPr>
+              <w:shd w:val="clear" w:color="auto" w:fill="FFFFFE"/>
+              <w:spacing w:line="270" w:lineRule="atLeast"/>
+              <w:rPr>
+                <w:rFonts w:ascii="Courier New" w:eastAsia="Times New Roman" w:hAnsi="Courier New" w:cs="Courier New"/>
+                <w:color w:val="000000"/>
+                <w:sz w:val="18"/>
+                <w:szCs w:val="18"/>
+                <w:lang w:val="pt-PT"/>
+              </w:rPr>
+            </w:pPr>
+            <w:r>
+              <w:rPr>
+                <w:rFonts w:ascii="Courier New" w:eastAsia="Times New Roman" w:hAnsi="Courier New" w:cs="Courier New"/>
+                <w:color w:val="000000"/>
+                <w:sz w:val="18"/>
+                <w:szCs w:val="18"/>
+                <w:lang w:val="pt-PT"/>
+              </w:rPr>
+              <w:t>{</w:t>
+            </w:r>
+          </w:p>
+          <w:p>
+            <w:pPr>
+              <w:shd w:val="clear" w:color="auto" w:fill="FFFFFE"/>
+              <w:spacing w:line="270" w:lineRule="atLeast"/>
+              <w:rPr>
+                <w:rFonts w:ascii="Courier New" w:eastAsia="Times New Roman" w:hAnsi="Courier New" w:cs="Courier New"/>
+                <w:color w:val="000000"/>
+                <w:sz w:val="18"/>
+                <w:szCs w:val="18"/>
+                <w:lang w:val="pt-PT"/>
+              </w:rPr>
+            </w:pPr>
+            <w:r>
+              <w:rPr>
+                <w:rFonts w:ascii="Courier New" w:eastAsia="Times New Roman" w:hAnsi="Courier New" w:cs="Courier New"/>
+                <w:color w:val="000000"/>
+                <w:sz w:val="18"/>
+                <w:szCs w:val="18"/>
+                <w:lang w:val="pt-PT"/>
+              </w:rPr>
+              <w:t>        </w:t>
+            </w:r>
+            <w:r>
+              <w:rPr>
+                <w:rFonts w:ascii="Courier New" w:eastAsia="Times New Roman" w:hAnsi="Courier New" w:cs="Courier New"/>
+                <w:color w:val="A31515"/>
+                <w:sz w:val="18"/>
+                <w:szCs w:val="18"/>
+                <w:lang w:val="pt-PT"/>
+              </w:rPr>
+              <w:t>"</w:t>
+            </w:r>
+            <w:proofErr w:type="spellStart"/>
+            <w:r>
+              <w:rPr>
+                <w:rFonts w:ascii="Courier New" w:eastAsia="Times New Roman" w:hAnsi="Courier New" w:cs="Courier New"/>
+                <w:color w:val="A31515"/>
+                <w:sz w:val="18"/>
+                <w:szCs w:val="18"/>
+                <w:lang w:val="pt-PT"/>
+              </w:rPr>
+              <w:t>colab_id</w:t>
+            </w:r>
+            <w:proofErr w:type="spellEnd"/>
+            <w:r>
+              <w:rPr>
+                <w:rFonts w:ascii="Courier New" w:eastAsia="Times New Roman" w:hAnsi="Courier New" w:cs="Courier New"/>
+                <w:color w:val="A31515"/>
+                <w:sz w:val="18"/>
+                <w:szCs w:val="18"/>
+                <w:lang w:val="pt-PT"/>
+              </w:rPr>
+              <w:t>"</w:t>
+            </w:r>
+            <w:r>
+              <w:rPr>
+                <w:rFonts w:ascii="Courier New" w:eastAsia="Times New Roman" w:hAnsi="Courier New" w:cs="Courier New"/>
+                <w:color w:val="000000"/>
+                <w:sz w:val="18"/>
+                <w:szCs w:val="18"/>
+                <w:lang w:val="pt-PT"/>
+              </w:rPr>
+              <w:t>: </w:t>
+            </w:r>
+            <w:r>
+              <w:rPr>
+                <w:rFonts w:ascii="Courier New" w:eastAsia="Times New Roman" w:hAnsi="Courier New" w:cs="Courier New"/>
+                <w:color w:val="0451A5"/>
+                <w:sz w:val="18"/>
+                <w:szCs w:val="18"/>
+                <w:lang w:val="pt-PT"/>
+              </w:rPr>
+              <w:t>"5"</w:t>
+            </w:r>
+            <w:r>
+              <w:rPr>
+                <w:rFonts w:ascii="Courier New" w:eastAsia="Times New Roman" w:hAnsi="Courier New" w:cs="Courier New"/>
+                <w:color w:val="000000"/>
+                <w:sz w:val="18"/>
+                <w:szCs w:val="18"/>
+                <w:lang w:val="pt-PT"/>
+              </w:rPr>
+              <w:t>,</w:t>
+            </w:r>
+          </w:p>
+          <w:p>
+            <w:pPr>
+              <w:shd w:val="clear" w:color="auto" w:fill="FFFFFE"/>
+              <w:spacing w:line="270" w:lineRule="atLeast"/>
+              <w:rPr>
+                <w:rFonts w:ascii="Courier New" w:eastAsia="Times New Roman" w:hAnsi="Courier New" w:cs="Courier New"/>
+                <w:color w:val="000000"/>
+                <w:sz w:val="18"/>
+                <w:szCs w:val="18"/>
+                <w:lang w:val="pt-PT"/>
+              </w:rPr>
+            </w:pPr>
+            <w:r>
+              <w:rPr>
+                <w:rFonts w:ascii="Courier New" w:eastAsia="Times New Roman" w:hAnsi="Courier New" w:cs="Courier New"/>
+                <w:color w:val="000000"/>
+                <w:sz w:val="18"/>
+                <w:szCs w:val="18"/>
+                <w:lang w:val="pt-PT"/>
+              </w:rPr>
+              <w:t>        </w:t>
+            </w:r>
+            <w:r>
+              <w:rPr>
+                <w:rFonts w:ascii="Courier New" w:eastAsia="Times New Roman" w:hAnsi="Courier New" w:cs="Courier New"/>
+                <w:color w:val="A31515"/>
+                <w:sz w:val="18"/>
+                <w:szCs w:val="18"/>
+                <w:lang w:val="pt-PT"/>
+              </w:rPr>
+              <w:t>"</w:t>
+            </w:r>
+            <w:proofErr w:type="spellStart"/>
+            <w:r>
+              <w:rPr>
+                <w:rFonts w:ascii="Courier New" w:eastAsia="Times New Roman" w:hAnsi="Courier New" w:cs="Courier New"/>
+                <w:color w:val="A31515"/>
+                <w:sz w:val="18"/>
+                <w:szCs w:val="18"/>
+                <w:lang w:val="pt-PT"/>
+              </w:rPr>
+              <w:t>viatura_id</w:t>
+            </w:r>
+            <w:proofErr w:type="spellEnd"/>
+            <w:r>
+              <w:rPr>
+                <w:rFonts w:ascii="Courier New" w:eastAsia="Times New Roman" w:hAnsi="Courier New" w:cs="Courier New"/>
+                <w:color w:val="A31515"/>
+                <w:sz w:val="18"/>
+                <w:szCs w:val="18"/>
+                <w:lang w:val="pt-PT"/>
+              </w:rPr>
+              <w:t>"</w:t>
+            </w:r>
+            <w:r>
+              <w:rPr>
+                <w:rFonts w:ascii="Courier New" w:eastAsia="Times New Roman" w:hAnsi="Courier New" w:cs="Courier New"/>
+                <w:color w:val="000000"/>
+                <w:sz w:val="18"/>
+                <w:szCs w:val="18"/>
+                <w:lang w:val="pt-PT"/>
+              </w:rPr>
+              <w:t>: </w:t>
+            </w:r>
+            <w:r>
+              <w:rPr>
+                <w:rFonts w:ascii="Courier New" w:eastAsia="Times New Roman" w:hAnsi="Courier New" w:cs="Courier New"/>
+                <w:color w:val="0451A5"/>
+                <w:sz w:val="18"/>
+                <w:szCs w:val="18"/>
+                <w:lang w:val="pt-PT"/>
+              </w:rPr>
+              <w:t>"6"</w:t>
+            </w:r>
+            <w:r>
+              <w:rPr>
+                <w:rFonts w:ascii="Courier New" w:eastAsia="Times New Roman" w:hAnsi="Courier New" w:cs="Courier New"/>
+                <w:color w:val="000000"/>
+                <w:sz w:val="18"/>
+                <w:szCs w:val="18"/>
+                <w:lang w:val="pt-PT"/>
+              </w:rPr>
+              <w:t>,</w:t>
+            </w:r>
+          </w:p>
+          <w:p>
+            <w:pPr>
+              <w:shd w:val="clear" w:color="auto" w:fill="FFFFFE"/>
+              <w:spacing w:line="270" w:lineRule="atLeast"/>
+              <w:rPr>
+                <w:rFonts w:ascii="Courier New" w:eastAsia="Times New Roman" w:hAnsi="Courier New" w:cs="Courier New"/>
+                <w:color w:val="000000"/>
+                <w:sz w:val="18"/>
+                <w:szCs w:val="18"/>
+                <w:lang w:val="pt-PT"/>
+              </w:rPr>
+            </w:pPr>
+            <w:r>
+              <w:rPr>
+                <w:rFonts w:ascii="Courier New" w:eastAsia="Times New Roman" w:hAnsi="Courier New" w:cs="Courier New"/>
+                <w:color w:val="000000"/>
+                <w:sz w:val="18"/>
+                <w:szCs w:val="18"/>
+                <w:lang w:val="pt-PT"/>
+              </w:rPr>
+              <w:t>        </w:t>
+            </w:r>
+            <w:r>
+              <w:rPr>
+                <w:rFonts w:ascii="Courier New" w:eastAsia="Times New Roman" w:hAnsi="Courier New" w:cs="Courier New"/>
+                <w:color w:val="A31515"/>
+                <w:sz w:val="18"/>
+                <w:szCs w:val="18"/>
+                <w:lang w:val="pt-PT"/>
+              </w:rPr>
+              <w:t>"</w:t>
+            </w:r>
+            <w:proofErr w:type="spellStart"/>
+            <w:r>
+              <w:rPr>
+                <w:rFonts w:ascii="Courier New" w:eastAsia="Times New Roman" w:hAnsi="Courier New" w:cs="Courier New"/>
+                <w:color w:val="A31515"/>
+                <w:sz w:val="18"/>
+                <w:szCs w:val="18"/>
+                <w:lang w:val="pt-PT"/>
+              </w:rPr>
+              <w:t>dia_saia</w:t>
+            </w:r>
+            <w:proofErr w:type="spellEnd"/>
+            <w:r>
+              <w:rPr>
+                <w:rFonts w:ascii="Courier New" w:eastAsia="Times New Roman" w:hAnsi="Courier New" w:cs="Courier New"/>
+                <w:color w:val="A31515"/>
+                <w:sz w:val="18"/>
+                <w:szCs w:val="18"/>
+                <w:lang w:val="pt-PT"/>
+              </w:rPr>
+              <w:t>"</w:t>
+            </w:r>
+            <w:r>
+              <w:rPr>
+                <w:rFonts w:ascii="Courier New" w:eastAsia="Times New Roman" w:hAnsi="Courier New" w:cs="Courier New"/>
+                <w:color w:val="000000"/>
+                <w:sz w:val="18"/>
+                <w:szCs w:val="18"/>
+                <w:lang w:val="pt-PT"/>
+              </w:rPr>
+              <w:t>: </w:t>
+            </w:r>
+            <w:r>
+              <w:rPr>
+                <w:rFonts w:ascii="Courier New" w:eastAsia="Times New Roman" w:hAnsi="Courier New" w:cs="Courier New"/>
+                <w:color w:val="0451A5"/>
+                <w:sz w:val="18"/>
+                <w:szCs w:val="18"/>
+                <w:lang w:val="pt-PT"/>
+              </w:rPr>
+              <w:t>"2021-07-07"</w:t>
+            </w:r>
+            <w:r>
+              <w:rPr>
+                <w:rFonts w:ascii="Courier New" w:eastAsia="Times New Roman" w:hAnsi="Courier New" w:cs="Courier New"/>
+                <w:color w:val="000000"/>
+                <w:sz w:val="18"/>
+                <w:szCs w:val="18"/>
+                <w:lang w:val="pt-PT"/>
+              </w:rPr>
+              <w:t>,</w:t>
+            </w:r>
+          </w:p>
+          <w:p>
+            <w:pPr>
+              <w:shd w:val="clear" w:color="auto" w:fill="FFFFFE"/>
+              <w:spacing w:line="270" w:lineRule="atLeast"/>
+              <w:rPr>
+                <w:rFonts w:ascii="Courier New" w:eastAsia="Times New Roman" w:hAnsi="Courier New" w:cs="Courier New"/>
+                <w:color w:val="000000"/>
+                <w:sz w:val="18"/>
+                <w:szCs w:val="18"/>
+                <w:lang w:val="pt-PT"/>
+              </w:rPr>
+            </w:pPr>
+            <w:r>
+              <w:rPr>
+                <w:rFonts w:ascii="Courier New" w:eastAsia="Times New Roman" w:hAnsi="Courier New" w:cs="Courier New"/>
+                <w:color w:val="000000"/>
+                <w:sz w:val="18"/>
+                <w:szCs w:val="18"/>
+                <w:lang w:val="pt-PT"/>
+              </w:rPr>
+              <w:t>        </w:t>
+            </w:r>
+            <w:r>
+              <w:rPr>
+                <w:rFonts w:ascii="Courier New" w:eastAsia="Times New Roman" w:hAnsi="Courier New" w:cs="Courier New"/>
+                <w:color w:val="A31515"/>
+                <w:sz w:val="18"/>
+                <w:szCs w:val="18"/>
+                <w:lang w:val="pt-PT"/>
+              </w:rPr>
+              <w:t>"</w:t>
+            </w:r>
+            <w:proofErr w:type="spellStart"/>
+            <w:r>
+              <w:rPr>
+                <w:rFonts w:ascii="Courier New" w:eastAsia="Times New Roman" w:hAnsi="Courier New" w:cs="Courier New"/>
+                <w:color w:val="A31515"/>
+                <w:sz w:val="18"/>
+                <w:szCs w:val="18"/>
+                <w:lang w:val="pt-PT"/>
+              </w:rPr>
+              <w:t>quilometros_saida</w:t>
+            </w:r>
+            <w:proofErr w:type="spellEnd"/>
+            <w:r>
+              <w:rPr>
+                <w:rFonts w:ascii="Courier New" w:eastAsia="Times New Roman" w:hAnsi="Courier New" w:cs="Courier New"/>
+                <w:color w:val="A31515"/>
+                <w:sz w:val="18"/>
+                <w:szCs w:val="18"/>
+                <w:lang w:val="pt-PT"/>
+              </w:rPr>
+              <w:t>"</w:t>
+            </w:r>
+            <w:r>
+              <w:rPr>
+                <w:rFonts w:ascii="Courier New" w:eastAsia="Times New Roman" w:hAnsi="Courier New" w:cs="Courier New"/>
+                <w:color w:val="000000"/>
+                <w:sz w:val="18"/>
+                <w:szCs w:val="18"/>
+                <w:lang w:val="pt-PT"/>
+              </w:rPr>
+              <w:t>: </w:t>
+            </w:r>
+            <w:r>
+              <w:rPr>
+                <w:rFonts w:ascii="Courier New" w:eastAsia="Times New Roman" w:hAnsi="Courier New" w:cs="Courier New"/>
+                <w:color w:val="0451A5"/>
+                <w:sz w:val="18"/>
+                <w:szCs w:val="18"/>
+                <w:lang w:val="pt-PT"/>
+              </w:rPr>
+              <w:t>"252625"</w:t>
+            </w:r>
+          </w:p>
+          <w:p>
+            <w:pPr>
+              <w:shd w:val="clear" w:color="auto" w:fill="FFFFFE"/>
+              <w:spacing w:line="270" w:lineRule="atLeast"/>
+              <w:rPr>
+                <w:rFonts w:ascii="Courier New" w:eastAsia="Times New Roman" w:hAnsi="Courier New" w:cs="Courier New"/>
+                <w:color w:val="000000"/>
+                <w:sz w:val="18"/>
+                <w:szCs w:val="18"/>
+                <w:lang w:val="pt-PT"/>
+              </w:rPr>
+            </w:pPr>
+            <w:r>
+              <w:rPr>
+                <w:rFonts w:ascii="Courier New" w:eastAsia="Times New Roman" w:hAnsi="Courier New" w:cs="Courier New"/>
+                <w:color w:val="000000"/>
+                <w:sz w:val="18"/>
+                <w:szCs w:val="18"/>
+                <w:lang w:val="pt-PT"/>
+              </w:rPr>
+              <w:t>    }</w:t>
+            </w:r>
+          </w:p>
+          <w:p>
+            <w:pPr>
+              <w:rPr>
+                <w:lang w:val="pt-PT"/>
+              </w:rPr>
+            </w:pPr>
+          </w:p>
+          <w:p>
+            <w:pPr>
+              <w:rPr>
+                <w:lang w:val="pt-PT"/>
+              </w:rPr>
+            </w:pPr>
+            <w:r>
+              <w:rPr>
+                <w:b/>
+                <w:bCs/>
+                <w:lang w:val="pt-PT"/>
+              </w:rPr>
+              <w:t>Registo de entrada</w:t>
+            </w:r>
+            <w:r>
+              <w:rPr>
+                <w:lang w:val="pt-PT"/>
+              </w:rPr>
+              <w:t>:</w:t>
+            </w:r>
+          </w:p>
+          <w:p>
+            <w:pPr>
+              <w:shd w:val="clear" w:color="auto" w:fill="FFFFFE"/>
+              <w:spacing w:line="270" w:lineRule="atLeast"/>
+              <w:rPr>
+                <w:rFonts w:ascii="Courier New" w:eastAsia="Times New Roman" w:hAnsi="Courier New" w:cs="Courier New"/>
+                <w:color w:val="000000"/>
+                <w:sz w:val="18"/>
+                <w:szCs w:val="18"/>
+                <w:lang w:val="pt-PT"/>
+              </w:rPr>
+            </w:pPr>
+            <w:r>
+              <w:rPr>
+                <w:rFonts w:ascii="Courier New" w:eastAsia="Times New Roman" w:hAnsi="Courier New" w:cs="Courier New"/>
+                <w:color w:val="000000"/>
+                <w:sz w:val="18"/>
+                <w:szCs w:val="18"/>
+                <w:lang w:val="pt-PT"/>
+              </w:rPr>
+              <w:t>{</w:t>
+            </w:r>
+          </w:p>
+          <w:p>
+            <w:pPr>
+              <w:shd w:val="clear" w:color="auto" w:fill="FFFFFE"/>
+              <w:spacing w:line="270" w:lineRule="atLeast"/>
+              <w:rPr>
+                <w:rFonts w:ascii="Courier New" w:eastAsia="Times New Roman" w:hAnsi="Courier New" w:cs="Courier New"/>
+                <w:color w:val="000000"/>
+                <w:sz w:val="18"/>
+                <w:szCs w:val="18"/>
+                <w:lang w:val="pt-PT"/>
+              </w:rPr>
+            </w:pPr>
+            <w:r>
+              <w:rPr>
+                <w:rFonts w:ascii="Courier New" w:eastAsia="Times New Roman" w:hAnsi="Courier New" w:cs="Courier New"/>
+                <w:color w:val="000000"/>
+                <w:sz w:val="18"/>
+                <w:szCs w:val="18"/>
+                <w:lang w:val="pt-PT"/>
+              </w:rPr>
+              <w:t>        </w:t>
+            </w:r>
+            <w:r>
+              <w:rPr>
+                <w:rFonts w:ascii="Courier New" w:eastAsia="Times New Roman" w:hAnsi="Courier New" w:cs="Courier New"/>
+                <w:color w:val="A31515"/>
+                <w:sz w:val="18"/>
+                <w:szCs w:val="18"/>
+                <w:lang w:val="pt-PT"/>
+              </w:rPr>
+              <w:t>"</w:t>
+            </w:r>
+            <w:proofErr w:type="spellStart"/>
+            <w:r>
+              <w:rPr>
+                <w:rFonts w:ascii="Courier New" w:eastAsia="Times New Roman" w:hAnsi="Courier New" w:cs="Courier New"/>
+                <w:color w:val="A31515"/>
+                <w:sz w:val="18"/>
+                <w:szCs w:val="18"/>
+                <w:lang w:val="pt-PT"/>
+              </w:rPr>
+              <w:t>colab_id</w:t>
+            </w:r>
+            <w:proofErr w:type="spellEnd"/>
+            <w:r>
+              <w:rPr>
+                <w:rFonts w:ascii="Courier New" w:eastAsia="Times New Roman" w:hAnsi="Courier New" w:cs="Courier New"/>
+                <w:color w:val="A31515"/>
+                <w:sz w:val="18"/>
+                <w:szCs w:val="18"/>
+                <w:lang w:val="pt-PT"/>
+              </w:rPr>
+              <w:t>"</w:t>
+            </w:r>
+            <w:r>
+              <w:rPr>
+                <w:rFonts w:ascii="Courier New" w:eastAsia="Times New Roman" w:hAnsi="Courier New" w:cs="Courier New"/>
+                <w:color w:val="000000"/>
+                <w:sz w:val="18"/>
+                <w:szCs w:val="18"/>
+                <w:lang w:val="pt-PT"/>
+              </w:rPr>
+              <w:t>: </w:t>
+            </w:r>
+            <w:r>
+              <w:rPr>
+                <w:rFonts w:ascii="Courier New" w:eastAsia="Times New Roman" w:hAnsi="Courier New" w:cs="Courier New"/>
+                <w:color w:val="0451A5"/>
+                <w:sz w:val="18"/>
+                <w:szCs w:val="18"/>
+                <w:lang w:val="pt-PT"/>
+              </w:rPr>
+              <w:t>"5"</w:t>
+            </w:r>
+            <w:r>
+              <w:rPr>
+                <w:rFonts w:ascii="Courier New" w:eastAsia="Times New Roman" w:hAnsi="Courier New" w:cs="Courier New"/>
+                <w:color w:val="000000"/>
+                <w:sz w:val="18"/>
+                <w:szCs w:val="18"/>
+                <w:lang w:val="pt-PT"/>
+              </w:rPr>
+              <w:t>,</w:t>
+            </w:r>
+          </w:p>
+          <w:p>
+            <w:pPr>
+              <w:shd w:val="clear" w:color="auto" w:fill="FFFFFE"/>
+              <w:spacing w:line="270" w:lineRule="atLeast"/>
+              <w:rPr>
+                <w:rFonts w:ascii="Courier New" w:eastAsia="Times New Roman" w:hAnsi="Courier New" w:cs="Courier New"/>
+                <w:color w:val="000000"/>
+                <w:sz w:val="18"/>
+                <w:szCs w:val="18"/>
+                <w:lang w:val="pt-PT"/>
+              </w:rPr>
+            </w:pPr>
+            <w:r>
+              <w:rPr>
+                <w:rFonts w:ascii="Courier New" w:eastAsia="Times New Roman" w:hAnsi="Courier New" w:cs="Courier New"/>
+                <w:color w:val="000000"/>
+                <w:sz w:val="18"/>
+                <w:szCs w:val="18"/>
+                <w:lang w:val="pt-PT"/>
+              </w:rPr>
+              <w:t>        </w:t>
+            </w:r>
+            <w:r>
+              <w:rPr>
+                <w:rFonts w:ascii="Courier New" w:eastAsia="Times New Roman" w:hAnsi="Courier New" w:cs="Courier New"/>
+                <w:color w:val="A31515"/>
+                <w:sz w:val="18"/>
+                <w:szCs w:val="18"/>
+                <w:lang w:val="pt-PT"/>
+              </w:rPr>
+              <w:t>"</w:t>
+            </w:r>
+            <w:proofErr w:type="spellStart"/>
+            <w:r>
+              <w:rPr>
+                <w:rFonts w:ascii="Courier New" w:eastAsia="Times New Roman" w:hAnsi="Courier New" w:cs="Courier New"/>
+                <w:color w:val="A31515"/>
+                <w:sz w:val="18"/>
+                <w:szCs w:val="18"/>
+                <w:lang w:val="pt-PT"/>
+              </w:rPr>
+              <w:t>viatura_id</w:t>
+            </w:r>
+            <w:proofErr w:type="spellEnd"/>
+            <w:r>
+              <w:rPr>
+                <w:rFonts w:ascii="Courier New" w:eastAsia="Times New Roman" w:hAnsi="Courier New" w:cs="Courier New"/>
+                <w:color w:val="A31515"/>
+                <w:sz w:val="18"/>
+                <w:szCs w:val="18"/>
+                <w:lang w:val="pt-PT"/>
+              </w:rPr>
+              <w:t>"</w:t>
+            </w:r>
+            <w:r>
+              <w:rPr>
+                <w:rFonts w:ascii="Courier New" w:eastAsia="Times New Roman" w:hAnsi="Courier New" w:cs="Courier New"/>
+                <w:color w:val="000000"/>
+                <w:sz w:val="18"/>
+                <w:szCs w:val="18"/>
+                <w:lang w:val="pt-PT"/>
+              </w:rPr>
+              <w:t>: </w:t>
+            </w:r>
+            <w:r>
+              <w:rPr>
+                <w:rFonts w:ascii="Courier New" w:eastAsia="Times New Roman" w:hAnsi="Courier New" w:cs="Courier New"/>
+                <w:color w:val="0451A5"/>
+                <w:sz w:val="18"/>
+                <w:szCs w:val="18"/>
+                <w:lang w:val="pt-PT"/>
+              </w:rPr>
+              <w:t>"6"</w:t>
+            </w:r>
+            <w:r>
+              <w:rPr>
+                <w:rFonts w:ascii="Courier New" w:eastAsia="Times New Roman" w:hAnsi="Courier New" w:cs="Courier New"/>
+                <w:color w:val="000000"/>
+                <w:sz w:val="18"/>
+                <w:szCs w:val="18"/>
+                <w:lang w:val="pt-PT"/>
+              </w:rPr>
+              <w:t>,</w:t>
+            </w:r>
+          </w:p>
+          <w:p>
+            <w:pPr>
+              <w:shd w:val="clear" w:color="auto" w:fill="FFFFFE"/>
+              <w:spacing w:line="270" w:lineRule="atLeast"/>
+              <w:rPr>
+                <w:rFonts w:ascii="Courier New" w:eastAsia="Times New Roman" w:hAnsi="Courier New" w:cs="Courier New"/>
+                <w:color w:val="000000"/>
+                <w:sz w:val="18"/>
+                <w:szCs w:val="18"/>
+                <w:lang w:val="pt-PT"/>
+              </w:rPr>
+            </w:pPr>
+            <w:r>
+              <w:rPr>
+                <w:rFonts w:ascii="Courier New" w:eastAsia="Times New Roman" w:hAnsi="Courier New" w:cs="Courier New"/>
+                <w:color w:val="000000"/>
+                <w:sz w:val="18"/>
+                <w:szCs w:val="18"/>
+                <w:lang w:val="pt-PT"/>
+              </w:rPr>
+              <w:t>        </w:t>
+            </w:r>
+            <w:r>
+              <w:rPr>
+                <w:rFonts w:ascii="Courier New" w:eastAsia="Times New Roman" w:hAnsi="Courier New" w:cs="Courier New"/>
+                <w:color w:val="A31515"/>
+                <w:sz w:val="18"/>
+                <w:szCs w:val="18"/>
+                <w:lang w:val="pt-PT"/>
+              </w:rPr>
+              <w:t>"</w:t>
+            </w:r>
+            <w:proofErr w:type="spellStart"/>
+            <w:r>
+              <w:rPr>
+                <w:rFonts w:ascii="Courier New" w:eastAsia="Times New Roman" w:hAnsi="Courier New" w:cs="Courier New"/>
+                <w:color w:val="A31515"/>
+                <w:sz w:val="18"/>
+                <w:szCs w:val="18"/>
+                <w:lang w:val="pt-PT"/>
+              </w:rPr>
+              <w:t>dia_entrada</w:t>
+            </w:r>
+            <w:proofErr w:type="spellEnd"/>
+            <w:r>
+              <w:rPr>
+                <w:rFonts w:ascii="Courier New" w:eastAsia="Times New Roman" w:hAnsi="Courier New" w:cs="Courier New"/>
+                <w:color w:val="A31515"/>
+                <w:sz w:val="18"/>
+                <w:szCs w:val="18"/>
+                <w:lang w:val="pt-PT"/>
+              </w:rPr>
+              <w:t>"</w:t>
+            </w:r>
+            <w:r>
+              <w:rPr>
+                <w:rFonts w:ascii="Courier New" w:eastAsia="Times New Roman" w:hAnsi="Courier New" w:cs="Courier New"/>
+                <w:color w:val="000000"/>
+                <w:sz w:val="18"/>
+                <w:szCs w:val="18"/>
+                <w:lang w:val="pt-PT"/>
+              </w:rPr>
+              <w:t>: </w:t>
+            </w:r>
+            <w:r>
+              <w:rPr>
+                <w:rFonts w:ascii="Courier New" w:eastAsia="Times New Roman" w:hAnsi="Courier New" w:cs="Courier New"/>
+                <w:color w:val="0451A5"/>
+                <w:sz w:val="18"/>
+                <w:szCs w:val="18"/>
+                <w:lang w:val="pt-PT"/>
+              </w:rPr>
+              <w:t>"2021-07-07"</w:t>
+            </w:r>
+            <w:r>
+              <w:rPr>
+                <w:rFonts w:ascii="Courier New" w:eastAsia="Times New Roman" w:hAnsi="Courier New" w:cs="Courier New"/>
+                <w:color w:val="000000"/>
+                <w:sz w:val="18"/>
+                <w:szCs w:val="18"/>
+                <w:lang w:val="pt-PT"/>
+              </w:rPr>
+              <w:t>,</w:t>
+            </w:r>
+          </w:p>
+          <w:p>
+            <w:pPr>
+              <w:shd w:val="clear" w:color="auto" w:fill="FFFFFE"/>
+              <w:spacing w:line="270" w:lineRule="atLeast"/>
+              <w:rPr>
+                <w:rFonts w:ascii="Courier New" w:eastAsia="Times New Roman" w:hAnsi="Courier New" w:cs="Courier New"/>
+                <w:color w:val="000000"/>
+                <w:sz w:val="18"/>
+                <w:szCs w:val="18"/>
+                <w:lang w:val="pt-PT"/>
+              </w:rPr>
+            </w:pPr>
+            <w:r>
+              <w:rPr>
+                <w:rFonts w:ascii="Courier New" w:eastAsia="Times New Roman" w:hAnsi="Courier New" w:cs="Courier New"/>
+                <w:color w:val="000000"/>
+                <w:sz w:val="18"/>
+                <w:szCs w:val="18"/>
+                <w:lang w:val="pt-PT"/>
+              </w:rPr>
+              <w:t>        </w:t>
+            </w:r>
+            <w:r>
+              <w:rPr>
+                <w:rFonts w:ascii="Courier New" w:eastAsia="Times New Roman" w:hAnsi="Courier New" w:cs="Courier New"/>
+                <w:color w:val="A31515"/>
+                <w:sz w:val="18"/>
+                <w:szCs w:val="18"/>
+                <w:lang w:val="pt-PT"/>
+              </w:rPr>
+              <w:t>"</w:t>
+            </w:r>
+            <w:proofErr w:type="spellStart"/>
+            <w:r>
+              <w:rPr>
+                <w:rFonts w:ascii="Courier New" w:eastAsia="Times New Roman" w:hAnsi="Courier New" w:cs="Courier New"/>
+                <w:color w:val="A31515"/>
+                <w:sz w:val="18"/>
+                <w:szCs w:val="18"/>
+                <w:lang w:val="pt-PT"/>
+              </w:rPr>
+              <w:t>quilometros_entrada</w:t>
+            </w:r>
+            <w:proofErr w:type="spellEnd"/>
+            <w:r>
+              <w:rPr>
+                <w:rFonts w:ascii="Courier New" w:eastAsia="Times New Roman" w:hAnsi="Courier New" w:cs="Courier New"/>
+                <w:color w:val="A31515"/>
+                <w:sz w:val="18"/>
+                <w:szCs w:val="18"/>
+                <w:lang w:val="pt-PT"/>
+              </w:rPr>
+              <w:t>"</w:t>
+            </w:r>
+            <w:r>
+              <w:rPr>
+                <w:rFonts w:ascii="Courier New" w:eastAsia="Times New Roman" w:hAnsi="Courier New" w:cs="Courier New"/>
+                <w:color w:val="000000"/>
+                <w:sz w:val="18"/>
+                <w:szCs w:val="18"/>
+                <w:lang w:val="pt-PT"/>
+              </w:rPr>
+              <w:t>: </w:t>
+            </w:r>
+            <w:r>
+              <w:rPr>
+                <w:rFonts w:ascii="Courier New" w:eastAsia="Times New Roman" w:hAnsi="Courier New" w:cs="Courier New"/>
+                <w:color w:val="0451A5"/>
+                <w:sz w:val="18"/>
+                <w:szCs w:val="18"/>
+                <w:lang w:val="pt-PT"/>
+              </w:rPr>
+              <w:t>"253620"</w:t>
+            </w:r>
+          </w:p>
+          <w:p>
+            <w:pPr>
+              <w:shd w:val="clear" w:color="auto" w:fill="FFFFFE"/>
+              <w:spacing w:line="270" w:lineRule="atLeast"/>
+              <w:rPr>
+                <w:rFonts w:ascii="Courier New" w:eastAsia="Times New Roman" w:hAnsi="Courier New" w:cs="Courier New"/>
+                <w:color w:val="000000"/>
+                <w:sz w:val="18"/>
+                <w:szCs w:val="18"/>
+                <w:lang w:val="pt-PT"/>
+              </w:rPr>
+            </w:pPr>
+            <w:r>
+              <w:rPr>
+                <w:rFonts w:ascii="Courier New" w:eastAsia="Times New Roman" w:hAnsi="Courier New" w:cs="Courier New"/>
+                <w:color w:val="000000"/>
+                <w:sz w:val="18"/>
+                <w:szCs w:val="18"/>
+                <w:lang w:val="pt-PT"/>
+              </w:rPr>
+              <w:t>    }</w:t>
+            </w:r>
+          </w:p>
+          <w:p>
+            <w:pPr>
+              <w:rPr>
+                <w:lang w:val="en-US"/>
+              </w:rPr>
+            </w:pPr>
+            <w:proofErr w:type="spellStart"/>
+            <w:r>
+              <w:rPr>
+                <w:lang w:val="en-US"/>
+              </w:rPr>
+              <w:t>Resultado</w:t>
+            </w:r>
+            <w:proofErr w:type="spellEnd"/>
+            <w:r>
+              <w:rPr>
+                <w:lang w:val="en-US"/>
+              </w:rPr>
+              <w:t>:</w:t>
+            </w:r>
+          </w:p>
+          <w:p>
+            <w:pPr>
+              <w:shd w:val="clear" w:color="auto" w:fill="FFFFFE"/>
+              <w:spacing w:line="270" w:lineRule="atLeast"/>
+              <w:rPr>
+                <w:rFonts w:ascii="Courier New" w:eastAsia="Times New Roman" w:hAnsi="Courier New" w:cs="Courier New"/>
+                <w:color w:val="000000"/>
+                <w:sz w:val="18"/>
+                <w:szCs w:val="18"/>
+                <w:lang w:val="pt-PT"/>
+              </w:rPr>
+            </w:pPr>
+            <w:r>
+              <w:rPr>
+                <w:rFonts w:ascii="Courier New" w:eastAsia="Times New Roman" w:hAnsi="Courier New" w:cs="Courier New"/>
+                <w:color w:val="000000"/>
+                <w:sz w:val="18"/>
+                <w:szCs w:val="18"/>
+                <w:lang w:val="pt-PT"/>
+              </w:rPr>
+              <w:t>{</w:t>
+            </w:r>
+          </w:p>
+          <w:p>
+            <w:pPr>
+              <w:shd w:val="clear" w:color="auto" w:fill="FFFFFE"/>
+              <w:spacing w:line="270" w:lineRule="atLeast"/>
+              <w:rPr>
+                <w:rFonts w:ascii="Courier New" w:eastAsia="Times New Roman" w:hAnsi="Courier New" w:cs="Courier New"/>
+                <w:color w:val="000000"/>
+                <w:sz w:val="18"/>
+                <w:szCs w:val="18"/>
+                <w:lang w:val="pt-PT"/>
+              </w:rPr>
+            </w:pPr>
+            <w:r>
+              <w:rPr>
+                <w:rFonts w:ascii="Courier New" w:eastAsia="Times New Roman" w:hAnsi="Courier New" w:cs="Courier New"/>
+                <w:color w:val="000000"/>
+                <w:sz w:val="18"/>
+                <w:szCs w:val="18"/>
+                <w:lang w:val="pt-PT"/>
+              </w:rPr>
+              <w:t>    </w:t>
+            </w:r>
+            <w:r>
+              <w:rPr>
+                <w:rFonts w:ascii="Courier New" w:eastAsia="Times New Roman" w:hAnsi="Courier New" w:cs="Courier New"/>
+                <w:color w:val="A31515"/>
+                <w:sz w:val="18"/>
+                <w:szCs w:val="18"/>
+                <w:lang w:val="pt-PT"/>
+              </w:rPr>
+              <w:t>"id"</w:t>
+            </w:r>
+            <w:r>
+              <w:rPr>
+                <w:rFonts w:ascii="Courier New" w:eastAsia="Times New Roman" w:hAnsi="Courier New" w:cs="Courier New"/>
+                <w:color w:val="000000"/>
+                <w:sz w:val="18"/>
+                <w:szCs w:val="18"/>
+                <w:lang w:val="pt-PT"/>
+              </w:rPr>
+              <w:t>: </w:t>
+            </w:r>
+            <w:r>
+              <w:rPr>
+                <w:rFonts w:ascii="Courier New" w:eastAsia="Times New Roman" w:hAnsi="Courier New" w:cs="Courier New"/>
+                <w:color w:val="098658"/>
+                <w:sz w:val="18"/>
+                <w:szCs w:val="18"/>
+                <w:lang w:val="pt-PT"/>
+              </w:rPr>
+              <w:t>4</w:t>
+            </w:r>
+            <w:r>
+              <w:rPr>
+                <w:rFonts w:ascii="Courier New" w:eastAsia="Times New Roman" w:hAnsi="Courier New" w:cs="Courier New"/>
+                <w:color w:val="000000"/>
+                <w:sz w:val="18"/>
+                <w:szCs w:val="18"/>
+                <w:lang w:val="pt-PT"/>
+              </w:rPr>
+              <w:t>,</w:t>
+            </w:r>
+          </w:p>
+          <w:p>
+            <w:pPr>
+              <w:shd w:val="clear" w:color="auto" w:fill="FFFFFE"/>
+              <w:spacing w:line="270" w:lineRule="atLeast"/>
+              <w:rPr>
+                <w:rFonts w:ascii="Courier New" w:eastAsia="Times New Roman" w:hAnsi="Courier New" w:cs="Courier New"/>
+                <w:color w:val="000000"/>
+                <w:sz w:val="18"/>
+                <w:szCs w:val="18"/>
+                <w:lang w:val="pt-PT"/>
+              </w:rPr>
+            </w:pPr>
+            <w:r>
+              <w:rPr>
+                <w:rFonts w:ascii="Courier New" w:eastAsia="Times New Roman" w:hAnsi="Courier New" w:cs="Courier New"/>
+                <w:color w:val="000000"/>
+                <w:sz w:val="18"/>
+                <w:szCs w:val="18"/>
+                <w:lang w:val="pt-PT"/>
+              </w:rPr>
+              <w:t>    </w:t>
+            </w:r>
+            <w:r>
+              <w:rPr>
+                <w:rFonts w:ascii="Courier New" w:eastAsia="Times New Roman" w:hAnsi="Courier New" w:cs="Courier New"/>
+                <w:color w:val="A31515"/>
+                <w:sz w:val="18"/>
+                <w:szCs w:val="18"/>
+                <w:lang w:val="pt-PT"/>
+              </w:rPr>
+              <w:t>"</w:t>
+            </w:r>
+            <w:proofErr w:type="spellStart"/>
+            <w:r>
+              <w:rPr>
+                <w:rFonts w:ascii="Courier New" w:eastAsia="Times New Roman" w:hAnsi="Courier New" w:cs="Courier New"/>
+                <w:color w:val="A31515"/>
+                <w:sz w:val="18"/>
+                <w:szCs w:val="18"/>
+                <w:lang w:val="pt-PT"/>
+              </w:rPr>
+              <w:t>colab_id</w:t>
+            </w:r>
+            <w:proofErr w:type="spellEnd"/>
+            <w:r>
+              <w:rPr>
+                <w:rFonts w:ascii="Courier New" w:eastAsia="Times New Roman" w:hAnsi="Courier New" w:cs="Courier New"/>
+                <w:color w:val="A31515"/>
+                <w:sz w:val="18"/>
+                <w:szCs w:val="18"/>
+                <w:lang w:val="pt-PT"/>
+              </w:rPr>
+              <w:t>"</w:t>
+            </w:r>
+            <w:r>
+              <w:rPr>
+                <w:rFonts w:ascii="Courier New" w:eastAsia="Times New Roman" w:hAnsi="Courier New" w:cs="Courier New"/>
+                <w:color w:val="000000"/>
+                <w:sz w:val="18"/>
+                <w:szCs w:val="18"/>
+                <w:lang w:val="pt-PT"/>
+              </w:rPr>
+              <w:t>: </w:t>
+            </w:r>
+            <w:r>
+              <w:rPr>
+                <w:rFonts w:ascii="Courier New" w:eastAsia="Times New Roman" w:hAnsi="Courier New" w:cs="Courier New"/>
+                <w:color w:val="0451A5"/>
+                <w:sz w:val="18"/>
+                <w:szCs w:val="18"/>
+                <w:lang w:val="pt-PT"/>
+              </w:rPr>
+              <w:t>"5"</w:t>
+            </w:r>
+            <w:r>
+              <w:rPr>
+                <w:rFonts w:ascii="Courier New" w:eastAsia="Times New Roman" w:hAnsi="Courier New" w:cs="Courier New"/>
+                <w:color w:val="000000"/>
+                <w:sz w:val="18"/>
+                <w:szCs w:val="18"/>
+                <w:lang w:val="pt-PT"/>
+              </w:rPr>
+              <w:t>,</w:t>
+            </w:r>
+          </w:p>
+          <w:p>
+            <w:pPr>
+              <w:shd w:val="clear" w:color="auto" w:fill="FFFFFE"/>
+              <w:spacing w:line="270" w:lineRule="atLeast"/>
+              <w:rPr>
+                <w:rFonts w:ascii="Courier New" w:eastAsia="Times New Roman" w:hAnsi="Courier New" w:cs="Courier New"/>
+                <w:color w:val="000000"/>
+                <w:sz w:val="18"/>
+                <w:szCs w:val="18"/>
+                <w:lang w:val="pt-PT"/>
+              </w:rPr>
+            </w:pPr>
+            <w:r>
+              <w:rPr>
+                <w:rFonts w:ascii="Courier New" w:eastAsia="Times New Roman" w:hAnsi="Courier New" w:cs="Courier New"/>
+                <w:color w:val="000000"/>
+                <w:sz w:val="18"/>
+                <w:szCs w:val="18"/>
+                <w:lang w:val="pt-PT"/>
+              </w:rPr>
+              <w:t>    </w:t>
+            </w:r>
+            <w:r>
+              <w:rPr>
+                <w:rFonts w:ascii="Courier New" w:eastAsia="Times New Roman" w:hAnsi="Courier New" w:cs="Courier New"/>
+                <w:color w:val="A31515"/>
+                <w:sz w:val="18"/>
+                <w:szCs w:val="18"/>
+                <w:lang w:val="pt-PT"/>
+              </w:rPr>
+              <w:t>"</w:t>
+            </w:r>
+            <w:proofErr w:type="spellStart"/>
+            <w:r>
+              <w:rPr>
+                <w:rFonts w:ascii="Courier New" w:eastAsia="Times New Roman" w:hAnsi="Courier New" w:cs="Courier New"/>
+                <w:color w:val="A31515"/>
+                <w:sz w:val="18"/>
+                <w:szCs w:val="18"/>
+                <w:lang w:val="pt-PT"/>
+              </w:rPr>
+              <w:t>viatura_id</w:t>
+            </w:r>
+            <w:proofErr w:type="spellEnd"/>
+            <w:r>
+              <w:rPr>
+                <w:rFonts w:ascii="Courier New" w:eastAsia="Times New Roman" w:hAnsi="Courier New" w:cs="Courier New"/>
+                <w:color w:val="A31515"/>
+                <w:sz w:val="18"/>
+                <w:szCs w:val="18"/>
+                <w:lang w:val="pt-PT"/>
+              </w:rPr>
+              <w:t>"</w:t>
+            </w:r>
+            <w:r>
+              <w:rPr>
+                <w:rFonts w:ascii="Courier New" w:eastAsia="Times New Roman" w:hAnsi="Courier New" w:cs="Courier New"/>
+                <w:color w:val="000000"/>
+                <w:sz w:val="18"/>
+                <w:szCs w:val="18"/>
+                <w:lang w:val="pt-PT"/>
+              </w:rPr>
+              <w:t>: </w:t>
+            </w:r>
+            <w:r>
+              <w:rPr>
+                <w:rFonts w:ascii="Courier New" w:eastAsia="Times New Roman" w:hAnsi="Courier New" w:cs="Courier New"/>
+                <w:color w:val="0451A5"/>
+                <w:sz w:val="18"/>
+                <w:szCs w:val="18"/>
+                <w:lang w:val="pt-PT"/>
+              </w:rPr>
+              <w:t>"6"</w:t>
+            </w:r>
+            <w:r>
+              <w:rPr>
+                <w:rFonts w:ascii="Courier New" w:eastAsia="Times New Roman" w:hAnsi="Courier New" w:cs="Courier New"/>
+                <w:color w:val="000000"/>
+                <w:sz w:val="18"/>
+                <w:szCs w:val="18"/>
+                <w:lang w:val="pt-PT"/>
+              </w:rPr>
+              <w:t>,</w:t>
+            </w:r>
+          </w:p>
+          <w:p>
+            <w:pPr>
+              <w:shd w:val="clear" w:color="auto" w:fill="FFFFFE"/>
+              <w:spacing w:line="270" w:lineRule="atLeast"/>
+              <w:rPr>
+                <w:rFonts w:ascii="Courier New" w:eastAsia="Times New Roman" w:hAnsi="Courier New" w:cs="Courier New"/>
+                <w:color w:val="000000"/>
+                <w:sz w:val="18"/>
+                <w:szCs w:val="18"/>
+                <w:lang w:val="pt-PT"/>
+              </w:rPr>
+            </w:pPr>
+            <w:r>
+              <w:rPr>
+                <w:rFonts w:ascii="Courier New" w:eastAsia="Times New Roman" w:hAnsi="Courier New" w:cs="Courier New"/>
+                <w:color w:val="000000"/>
+                <w:sz w:val="18"/>
+                <w:szCs w:val="18"/>
+                <w:lang w:val="pt-PT"/>
+              </w:rPr>
+              <w:t>    </w:t>
+            </w:r>
+            <w:r>
+              <w:rPr>
+                <w:rFonts w:ascii="Courier New" w:eastAsia="Times New Roman" w:hAnsi="Courier New" w:cs="Courier New"/>
+                <w:color w:val="A31515"/>
+                <w:sz w:val="18"/>
+                <w:szCs w:val="18"/>
+                <w:lang w:val="pt-PT"/>
+              </w:rPr>
+              <w:t>"</w:t>
+            </w:r>
+            <w:proofErr w:type="spellStart"/>
+            <w:r>
+              <w:rPr>
+                <w:rFonts w:ascii="Courier New" w:eastAsia="Times New Roman" w:hAnsi="Courier New" w:cs="Courier New"/>
+                <w:color w:val="A31515"/>
+                <w:sz w:val="18"/>
+                <w:szCs w:val="18"/>
+                <w:lang w:val="pt-PT"/>
+              </w:rPr>
+              <w:t>dia_entrada</w:t>
+            </w:r>
+            <w:proofErr w:type="spellEnd"/>
+            <w:r>
+              <w:rPr>
+                <w:rFonts w:ascii="Courier New" w:eastAsia="Times New Roman" w:hAnsi="Courier New" w:cs="Courier New"/>
+                <w:color w:val="A31515"/>
+                <w:sz w:val="18"/>
+                <w:szCs w:val="18"/>
+                <w:lang w:val="pt-PT"/>
+              </w:rPr>
+              <w:t>"</w:t>
+            </w:r>
+            <w:r>
+              <w:rPr>
+                <w:rFonts w:ascii="Courier New" w:eastAsia="Times New Roman" w:hAnsi="Courier New" w:cs="Courier New"/>
+                <w:color w:val="000000"/>
+                <w:sz w:val="18"/>
+                <w:szCs w:val="18"/>
+                <w:lang w:val="pt-PT"/>
+              </w:rPr>
+              <w:t>: </w:t>
+            </w:r>
+            <w:r>
+              <w:rPr>
+                <w:rFonts w:ascii="Courier New" w:eastAsia="Times New Roman" w:hAnsi="Courier New" w:cs="Courier New"/>
+                <w:color w:val="0451A5"/>
+                <w:sz w:val="18"/>
+                <w:szCs w:val="18"/>
+                <w:lang w:val="pt-PT"/>
+              </w:rPr>
+              <w:t>"2021-07-07"</w:t>
+            </w:r>
+            <w:r>
+              <w:rPr>
+                <w:rFonts w:ascii="Courier New" w:eastAsia="Times New Roman" w:hAnsi="Courier New" w:cs="Courier New"/>
+                <w:color w:val="000000"/>
+                <w:sz w:val="18"/>
+                <w:szCs w:val="18"/>
+                <w:lang w:val="pt-PT"/>
+              </w:rPr>
+              <w:t>,</w:t>
+            </w:r>
+          </w:p>
+          <w:p>
+            <w:pPr>
+              <w:shd w:val="clear" w:color="auto" w:fill="FFFFFE"/>
+              <w:spacing w:line="270" w:lineRule="atLeast"/>
+              <w:rPr>
+                <w:rFonts w:ascii="Courier New" w:eastAsia="Times New Roman" w:hAnsi="Courier New" w:cs="Courier New"/>
+                <w:color w:val="000000"/>
+                <w:sz w:val="18"/>
+                <w:szCs w:val="18"/>
+                <w:lang w:val="pt-PT"/>
+              </w:rPr>
+            </w:pPr>
+            <w:r>
+              <w:rPr>
+                <w:rFonts w:ascii="Courier New" w:eastAsia="Times New Roman" w:hAnsi="Courier New" w:cs="Courier New"/>
+                <w:color w:val="000000"/>
+                <w:sz w:val="18"/>
+                <w:szCs w:val="18"/>
+                <w:lang w:val="pt-PT"/>
+              </w:rPr>
+              <w:t>    </w:t>
+            </w:r>
+            <w:r>
+              <w:rPr>
+                <w:rFonts w:ascii="Courier New" w:eastAsia="Times New Roman" w:hAnsi="Courier New" w:cs="Courier New"/>
+                <w:color w:val="A31515"/>
+                <w:sz w:val="18"/>
+                <w:szCs w:val="18"/>
+                <w:lang w:val="pt-PT"/>
+              </w:rPr>
+              <w:t>"</w:t>
+            </w:r>
+            <w:proofErr w:type="spellStart"/>
+            <w:r>
+              <w:rPr>
+                <w:rFonts w:ascii="Courier New" w:eastAsia="Times New Roman" w:hAnsi="Courier New" w:cs="Courier New"/>
+                <w:color w:val="A31515"/>
+                <w:sz w:val="18"/>
+                <w:szCs w:val="18"/>
+                <w:lang w:val="pt-PT"/>
+              </w:rPr>
+              <w:t>quilometros_entrada</w:t>
+            </w:r>
+            <w:proofErr w:type="spellEnd"/>
+            <w:r>
+              <w:rPr>
+                <w:rFonts w:ascii="Courier New" w:eastAsia="Times New Roman" w:hAnsi="Courier New" w:cs="Courier New"/>
+                <w:color w:val="A31515"/>
+                <w:sz w:val="18"/>
+                <w:szCs w:val="18"/>
+                <w:lang w:val="pt-PT"/>
+              </w:rPr>
+              <w:t>"</w:t>
+            </w:r>
+            <w:r>
+              <w:rPr>
+                <w:rFonts w:ascii="Courier New" w:eastAsia="Times New Roman" w:hAnsi="Courier New" w:cs="Courier New"/>
+                <w:color w:val="000000"/>
+                <w:sz w:val="18"/>
+                <w:szCs w:val="18"/>
+                <w:lang w:val="pt-PT"/>
+              </w:rPr>
+              <w:t>: </w:t>
+            </w:r>
+            <w:r>
+              <w:rPr>
+                <w:rFonts w:ascii="Courier New" w:eastAsia="Times New Roman" w:hAnsi="Courier New" w:cs="Courier New"/>
+                <w:color w:val="0451A5"/>
+                <w:sz w:val="18"/>
+                <w:szCs w:val="18"/>
+                <w:lang w:val="pt-PT"/>
+              </w:rPr>
+              <w:t>"253620"</w:t>
+            </w:r>
+          </w:p>
+          <w:p>
+            <w:pPr>
+              <w:shd w:val="clear" w:color="auto" w:fill="FFFFFE"/>
+              <w:spacing w:line="270" w:lineRule="atLeast"/>
+              <w:rPr>
+                <w:rFonts w:ascii="Courier New" w:eastAsia="Times New Roman" w:hAnsi="Courier New" w:cs="Courier New"/>
+                <w:color w:val="000000"/>
+                <w:sz w:val="18"/>
+                <w:szCs w:val="18"/>
+                <w:lang w:val="pt-PT"/>
+              </w:rPr>
+            </w:pPr>
+            <w:r>
+              <w:rPr>
+                <w:rFonts w:ascii="Courier New" w:eastAsia="Times New Roman" w:hAnsi="Courier New" w:cs="Courier New"/>
+                <w:color w:val="000000"/>
+                <w:sz w:val="18"/>
+                <w:szCs w:val="18"/>
+                <w:lang w:val="pt-PT"/>
+              </w:rPr>
+              <w:t>}</w:t>
+            </w:r>
+          </w:p>
+          <w:p>
+            <w:pPr>
+              <w:rPr>
+                <w:lang w:val="en-US"/>
+              </w:rPr>
+            </w:pPr>
+          </w:p>
+        </w:tc>
+      </w:tr>
+    </w:tbl>
+    <w:p>
+      <w:pPr>
+        <w:rPr>
+          <w:lang w:val="en-US"/>
+        </w:rPr>
+      </w:pPr>
+    </w:p>
     <w:sectPr>
       <w:pgSz w:w="12240" w:h="15840"/>
       <w:pgMar w:top="1440" w:right="1440" w:bottom="1440" w:left="1440" w:header="720" w:footer="720" w:gutter="0"/>
@@ -1361,7 +5459,7 @@
 </file>
 
 <file path=word/styles.xml><?xml version="1.0" encoding="utf-8"?>
-<w:styles xmlns:mc="http://schemas.openxmlformats.org/markup-compatibility/2006" xmlns:r="http://schemas.openxmlformats.org/officeDocument/2006/relationships" xmlns:w="http://schemas.openxmlformats.org/wordprocessingml/2006/main" xmlns:w14="http://schemas.microsoft.com/office/word/2010/wordml" xmlns:w15="http://schemas.microsoft.com/office/word/2012/wordml" xmlns:w16cex="http://schemas.microsoft.com/office/word/2018/wordml/cex" xmlns:w16cid="http://schemas.microsoft.com/office/word/2016/wordml/cid" xmlns:w16="http://schemas.microsoft.com/office/word/2018/wordml" xmlns:w16sdtdh="http://schemas.microsoft.com/office/word/2020/wordml/sdtdatahash" xmlns:w16se="http://schemas.microsoft.com/office/word/2015/wordml/symex" mc:Ignorable="w14 w15 w16se w16cid w16 w16cex w16sdtdh">
+<w:styles xmlns:mc="http://schemas.openxmlformats.org/markup-compatibility/2006" xmlns:r="http://schemas.openxmlformats.org/officeDocument/2006/relationships" xmlns:w="http://schemas.openxmlformats.org/wordprocessingml/2006/main" xmlns:w14="http://schemas.microsoft.com/office/word/2010/wordml" xmlns:w15="http://schemas.microsoft.com/office/word/2012/wordml" xmlns:w16cex="http://schemas.microsoft.com/office/word/2018/wordml/cex" xmlns:w16cid="http://schemas.microsoft.com/office/word/2016/wordml/cid" xmlns:w16="http://schemas.microsoft.com/office/word/2018/wordml" xmlns:w16se="http://schemas.microsoft.com/office/word/2015/wordml/symex" mc:Ignorable="w14 w15 w16se w16cid w16 w16cex">
   <w:docDefaults>
     <w:rPrDefault>
       <w:rPr>
@@ -2068,6 +6166,25 @@
       <w:shd w:val="clear" w:color="auto" w:fill="E1DFDD"/>
     </w:rPr>
   </w:style>
+  <w:style w:type="table" w:styleId="TabelacomGrelha">
+    <w:name w:val="Table Grid"/>
+    <w:basedOn w:val="Tabelanormal"/>
+    <w:uiPriority w:val="39"/>
+    <w:rsid w:val="00DF45C8"/>
+    <w:pPr>
+      <w:spacing w:line="240" w:lineRule="auto"/>
+    </w:pPr>
+    <w:tblPr>
+      <w:tblBorders>
+        <w:top w:val="single" w:sz="4" w:space="0" w:color="auto"/>
+        <w:left w:val="single" w:sz="4" w:space="0" w:color="auto"/>
+        <w:bottom w:val="single" w:sz="4" w:space="0" w:color="auto"/>
+        <w:right w:val="single" w:sz="4" w:space="0" w:color="auto"/>
+        <w:insideH w:val="single" w:sz="4" w:space="0" w:color="auto"/>
+        <w:insideV w:val="single" w:sz="4" w:space="0" w:color="auto"/>
+      </w:tblBorders>
+    </w:tblPr>
+  </w:style>
 </w:styles>
 </file>
 

</xml_diff>